<commit_message>
Add colons in "Proficient" and "Experience" fields
</commit_message>
<xml_diff>
--- a/Joseph_T_Lyons_Resume.docx
+++ b/Joseph_T_Lyons_Resume.docx
@@ -110,7 +110,23 @@
           <w:sz w:val="20"/>
           <w:szCs w:val="20"/>
         </w:rPr>
-        <w:t>Goal-driven application developer with a passion for building tools to automate tasks.  Possesses a passion for finding optimal and efficient solutions to problems at-hand.  Strives for thoroughness that results in the delivery of highly-consistent product.  Strives to design and develop software systems with future maintainability in mind.</w:t>
+        <w:t xml:space="preserve">Goal-driven application developer with a passion for building tools to automate tasks.  Possesses a passion for finding optimal and efficient solutions to problems at-hand.  Strives for thoroughness that results in the delivery of </w:t>
+      </w:r>
+      <w:proofErr w:type="gramStart"/>
+      <w:r>
+        <w:rPr>
+          <w:sz w:val="20"/>
+          <w:szCs w:val="20"/>
+        </w:rPr>
+        <w:t>highly-consistent</w:t>
+      </w:r>
+      <w:proofErr w:type="gramEnd"/>
+      <w:r>
+        <w:rPr>
+          <w:sz w:val="20"/>
+          <w:szCs w:val="20"/>
+        </w:rPr>
+        <w:t xml:space="preserve"> product.  Strives to design and develop software systems with future maintainability in mind.</w:t>
       </w:r>
     </w:p>
     <w:p>
@@ -166,6 +182,13 @@
         </w:rPr>
         <w:t>Proficient in / with</w:t>
       </w:r>
+      <w:r>
+        <w:rPr>
+          <w:sz w:val="20"/>
+          <w:szCs w:val="20"/>
+        </w:rPr>
+        <w:t>:</w:t>
+      </w:r>
     </w:p>
     <w:p>
       <w:pPr>
@@ -335,6 +358,15 @@
         </w:rPr>
         <w:t>Experience in / with</w:t>
       </w:r>
+      <w:r>
+        <w:rPr>
+          <w:sz w:val="20"/>
+          <w:szCs w:val="20"/>
+        </w:rPr>
+        <w:t>:</w:t>
+      </w:r>
+      <w:bookmarkStart w:id="0" w:name="_GoBack"/>
+      <w:bookmarkEnd w:id="0"/>
     </w:p>
     <w:p>
       <w:pPr>
@@ -841,7 +873,23 @@
           <w:sz w:val="20"/>
           <w:szCs w:val="20"/>
         </w:rPr>
-        <w:t>Contributed to widely-known open-source projects, such as Rust-Lang and Atom (text editor)</w:t>
+        <w:t xml:space="preserve">Contributed to </w:t>
+      </w:r>
+      <w:proofErr w:type="gramStart"/>
+      <w:r>
+        <w:rPr>
+          <w:sz w:val="20"/>
+          <w:szCs w:val="20"/>
+        </w:rPr>
+        <w:t>widely-known</w:t>
+      </w:r>
+      <w:proofErr w:type="gramEnd"/>
+      <w:r>
+        <w:rPr>
+          <w:sz w:val="20"/>
+          <w:szCs w:val="20"/>
+        </w:rPr>
+        <w:t xml:space="preserve"> open-source projects, such as Rust-Lang and Atom (text editor)</w:t>
       </w:r>
     </w:p>
     <w:p>
@@ -877,6 +925,7 @@
           <w:szCs w:val="20"/>
         </w:rPr>
       </w:pPr>
+      <w:proofErr w:type="spellStart"/>
       <w:r>
         <w:rPr>
           <w:i/>
@@ -893,8 +942,6 @@
         </w:rPr>
         <w:t>s</w:t>
       </w:r>
-      <w:bookmarkStart w:id="0" w:name="_GoBack"/>
-      <w:bookmarkEnd w:id="0"/>
       <w:r>
         <w:rPr>
           <w:i/>
@@ -903,6 +950,7 @@
         </w:rPr>
         <w:t>tockCity</w:t>
       </w:r>
+      <w:proofErr w:type="spellEnd"/>
       <w:r>
         <w:rPr>
           <w:sz w:val="20"/>
@@ -2095,7 +2143,7 @@
       </w:pPr>
     </w:pPrDefault>
   </w:docDefaults>
-  <w:latentStyles w:defLockedState="0" w:defUIPriority="99" w:defSemiHidden="0" w:defUnhideWhenUsed="0" w:defQFormat="0" w:count="376">
+  <w:latentStyles w:defLockedState="0" w:defUIPriority="99" w:defSemiHidden="0" w:defUnhideWhenUsed="0" w:defQFormat="0" w:count="377">
     <w:lsdException w:name="Normal" w:uiPriority="0" w:qFormat="1"/>
     <w:lsdException w:name="heading 1" w:uiPriority="9" w:qFormat="1"/>
     <w:lsdException w:name="heading 2" w:semiHidden="1" w:uiPriority="9" w:unhideWhenUsed="1" w:qFormat="1"/>
@@ -2201,7 +2249,6 @@
     <w:lsdException w:name="HTML Sample" w:semiHidden="1" w:unhideWhenUsed="1"/>
     <w:lsdException w:name="HTML Typewriter" w:semiHidden="1" w:unhideWhenUsed="1"/>
     <w:lsdException w:name="HTML Variable" w:semiHidden="1" w:unhideWhenUsed="1"/>
-    <w:lsdException w:name="Normal Table" w:semiHidden="1" w:unhideWhenUsed="1"/>
     <w:lsdException w:name="annotation subject" w:semiHidden="1" w:unhideWhenUsed="1"/>
     <w:lsdException w:name="No List" w:semiHidden="1" w:unhideWhenUsed="1"/>
     <w:lsdException w:name="Outline List 1" w:semiHidden="1" w:unhideWhenUsed="1"/>
@@ -2248,10 +2295,8 @@
     <w:lsdException w:name="Table Subtle 2" w:semiHidden="1" w:unhideWhenUsed="1"/>
     <w:lsdException w:name="Table Web 1" w:semiHidden="1" w:unhideWhenUsed="1"/>
     <w:lsdException w:name="Table Web 2" w:semiHidden="1" w:unhideWhenUsed="1"/>
-    <w:lsdException w:name="Table Web 3" w:semiHidden="1" w:unhideWhenUsed="1"/>
     <w:lsdException w:name="Balloon Text" w:semiHidden="1" w:unhideWhenUsed="1"/>
     <w:lsdException w:name="Table Grid" w:uiPriority="39"/>
-    <w:lsdException w:name="Table Theme" w:semiHidden="1" w:unhideWhenUsed="1"/>
     <w:lsdException w:name="Placeholder Text" w:semiHidden="1"/>
     <w:lsdException w:name="No Spacing" w:uiPriority="1" w:qFormat="1"/>
     <w:lsdException w:name="Light Shading" w:uiPriority="60"/>
@@ -2472,6 +2517,7 @@
     <w:lsdException w:name="Hashtag" w:semiHidden="1" w:unhideWhenUsed="1"/>
     <w:lsdException w:name="Unresolved Mention" w:semiHidden="1" w:unhideWhenUsed="1"/>
     <w:lsdException w:name="Smart Link" w:semiHidden="1" w:unhideWhenUsed="1"/>
+    <w:lsdException w:name="Smart Link Error" w:semiHidden="1" w:unhideWhenUsed="1"/>
   </w:latentStyles>
   <w:style w:type="paragraph" w:default="1" w:styleId="Normal">
     <w:name w:val="Normal"/>

</xml_diff>

<commit_message>
All academic items should be under the Education field
</commit_message>
<xml_diff>
--- a/Joseph_T_Lyons_Resume.docx
+++ b/Joseph_T_Lyons_Resume.docx
@@ -365,8 +365,6 @@
         </w:rPr>
         <w:t>:</w:t>
       </w:r>
-      <w:bookmarkStart w:id="0" w:name="_GoBack"/>
-      <w:bookmarkEnd w:id="0"/>
     </w:p>
     <w:p>
       <w:pPr>
@@ -650,25 +648,19 @@
     </w:p>
     <w:p>
       <w:pPr>
-        <w:spacing w:after="0" w:line="240" w:lineRule="auto"/>
-        <w:rPr>
-          <w:sz w:val="20"/>
-          <w:szCs w:val="20"/>
-        </w:rPr>
-      </w:pPr>
-    </w:p>
-    <w:p>
-      <w:pPr>
-        <w:spacing w:after="0" w:line="240" w:lineRule="auto"/>
-        <w:rPr>
-          <w:i/>
-          <w:sz w:val="20"/>
-          <w:szCs w:val="20"/>
-        </w:rPr>
-      </w:pPr>
-      <w:r>
-        <w:rPr>
-          <w:i/>
+        <w:pStyle w:val="ListParagraph"/>
+        <w:numPr>
+          <w:ilvl w:val="0"/>
+          <w:numId w:val="3"/>
+        </w:numPr>
+        <w:spacing w:after="0" w:line="240" w:lineRule="auto"/>
+        <w:rPr>
+          <w:sz w:val="20"/>
+          <w:szCs w:val="20"/>
+        </w:rPr>
+      </w:pPr>
+      <w:r>
+        <w:rPr>
           <w:sz w:val="20"/>
           <w:szCs w:val="20"/>
         </w:rPr>
@@ -679,8 +671,8 @@
       <w:pPr>
         <w:pStyle w:val="ListParagraph"/>
         <w:numPr>
-          <w:ilvl w:val="0"/>
-          <w:numId w:val="4"/>
+          <w:ilvl w:val="1"/>
+          <w:numId w:val="3"/>
         </w:numPr>
         <w:spacing w:after="0" w:line="240" w:lineRule="auto"/>
         <w:rPr>
@@ -698,25 +690,21 @@
     </w:p>
     <w:p>
       <w:pPr>
-        <w:spacing w:after="0" w:line="240" w:lineRule="auto"/>
-        <w:rPr>
-          <w:sz w:val="20"/>
-          <w:szCs w:val="20"/>
-        </w:rPr>
-      </w:pPr>
-    </w:p>
-    <w:p>
-      <w:pPr>
-        <w:spacing w:after="0" w:line="240" w:lineRule="auto"/>
-        <w:rPr>
-          <w:i/>
-          <w:sz w:val="20"/>
-          <w:szCs w:val="20"/>
-        </w:rPr>
-      </w:pPr>
-      <w:r>
-        <w:rPr>
-          <w:i/>
+        <w:pStyle w:val="ListParagraph"/>
+        <w:numPr>
+          <w:ilvl w:val="0"/>
+          <w:numId w:val="3"/>
+        </w:numPr>
+        <w:spacing w:after="0" w:line="240" w:lineRule="auto"/>
+        <w:rPr>
+          <w:iCs/>
+          <w:sz w:val="20"/>
+          <w:szCs w:val="20"/>
+        </w:rPr>
+      </w:pPr>
+      <w:r>
+        <w:rPr>
+          <w:iCs/>
           <w:sz w:val="20"/>
           <w:szCs w:val="20"/>
         </w:rPr>
@@ -727,8 +715,8 @@
       <w:pPr>
         <w:pStyle w:val="ListParagraph"/>
         <w:numPr>
-          <w:ilvl w:val="0"/>
-          <w:numId w:val="4"/>
+          <w:ilvl w:val="1"/>
+          <w:numId w:val="3"/>
         </w:numPr>
         <w:spacing w:after="0" w:line="240" w:lineRule="auto"/>
         <w:rPr>
@@ -748,8 +736,8 @@
       <w:pPr>
         <w:pStyle w:val="ListParagraph"/>
         <w:numPr>
-          <w:ilvl w:val="0"/>
-          <w:numId w:val="4"/>
+          <w:ilvl w:val="1"/>
+          <w:numId w:val="3"/>
         </w:numPr>
         <w:spacing w:after="0" w:line="240" w:lineRule="auto"/>
         <w:rPr>
@@ -772,129 +760,6 @@
           <w:sz w:val="20"/>
           <w:szCs w:val="20"/>
         </w:rPr>
-      </w:pPr>
-    </w:p>
-    <w:p>
-      <w:pPr>
-        <w:spacing w:after="0" w:line="240" w:lineRule="auto"/>
-        <w:rPr>
-          <w:i/>
-          <w:sz w:val="20"/>
-          <w:szCs w:val="20"/>
-        </w:rPr>
-      </w:pPr>
-      <w:r>
-        <w:rPr>
-          <w:i/>
-          <w:sz w:val="20"/>
-          <w:szCs w:val="20"/>
-        </w:rPr>
-        <w:t xml:space="preserve">Projects &amp; Collaborations </w:t>
-      </w:r>
-    </w:p>
-    <w:p>
-      <w:pPr>
-        <w:pStyle w:val="ListParagraph"/>
-        <w:numPr>
-          <w:ilvl w:val="0"/>
-          <w:numId w:val="4"/>
-        </w:numPr>
-        <w:spacing w:after="0" w:line="240" w:lineRule="auto"/>
-        <w:rPr>
-          <w:sz w:val="20"/>
-          <w:szCs w:val="20"/>
-        </w:rPr>
-      </w:pPr>
-      <w:r>
-        <w:rPr>
-          <w:sz w:val="20"/>
-          <w:szCs w:val="20"/>
-        </w:rPr>
-        <w:t>Developed and released desktop applications and plug-ins for audio engineers and musicians</w:t>
-      </w:r>
-    </w:p>
-    <w:p>
-      <w:pPr>
-        <w:pStyle w:val="ListParagraph"/>
-        <w:numPr>
-          <w:ilvl w:val="0"/>
-          <w:numId w:val="4"/>
-        </w:numPr>
-        <w:spacing w:after="0" w:line="240" w:lineRule="auto"/>
-        <w:rPr>
-          <w:sz w:val="20"/>
-          <w:szCs w:val="20"/>
-        </w:rPr>
-      </w:pPr>
-      <w:r>
-        <w:rPr>
-          <w:sz w:val="20"/>
-          <w:szCs w:val="20"/>
-        </w:rPr>
-        <w:t>Created open-source text editor plug-ins and other developer tools to automate development tasks</w:t>
-      </w:r>
-    </w:p>
-    <w:p>
-      <w:pPr>
-        <w:pStyle w:val="ListParagraph"/>
-        <w:numPr>
-          <w:ilvl w:val="0"/>
-          <w:numId w:val="4"/>
-        </w:numPr>
-        <w:spacing w:after="0" w:line="240" w:lineRule="auto"/>
-        <w:rPr>
-          <w:sz w:val="20"/>
-          <w:szCs w:val="20"/>
-        </w:rPr>
-      </w:pPr>
-      <w:r>
-        <w:rPr>
-          <w:sz w:val="20"/>
-          <w:szCs w:val="20"/>
-        </w:rPr>
-        <w:t>Co-authored a simulated operating system</w:t>
-      </w:r>
-    </w:p>
-    <w:p>
-      <w:pPr>
-        <w:pStyle w:val="ListParagraph"/>
-        <w:numPr>
-          <w:ilvl w:val="0"/>
-          <w:numId w:val="4"/>
-        </w:numPr>
-        <w:spacing w:after="0" w:line="240" w:lineRule="auto"/>
-        <w:rPr>
-          <w:sz w:val="20"/>
-          <w:szCs w:val="20"/>
-        </w:rPr>
-      </w:pPr>
-      <w:r>
-        <w:rPr>
-          <w:sz w:val="20"/>
-          <w:szCs w:val="20"/>
-        </w:rPr>
-        <w:t xml:space="preserve">Contributed to </w:t>
-      </w:r>
-      <w:proofErr w:type="gramStart"/>
-      <w:r>
-        <w:rPr>
-          <w:sz w:val="20"/>
-          <w:szCs w:val="20"/>
-        </w:rPr>
-        <w:t>widely-known</w:t>
-      </w:r>
-      <w:proofErr w:type="gramEnd"/>
-      <w:r>
-        <w:rPr>
-          <w:sz w:val="20"/>
-          <w:szCs w:val="20"/>
-        </w:rPr>
-        <w:t xml:space="preserve"> open-source projects, such as Rust-Lang and Atom (text editor)</w:t>
-      </w:r>
-    </w:p>
-    <w:p>
-      <w:pPr>
-        <w:spacing w:after="0" w:line="240" w:lineRule="auto"/>
       </w:pPr>
     </w:p>
     <w:p>
@@ -914,6 +779,131 @@
           <w:szCs w:val="28"/>
           <w:u w:val="single"/>
         </w:rPr>
+        <w:t xml:space="preserve">Projects &amp; Collaborations </w:t>
+      </w:r>
+    </w:p>
+    <w:p>
+      <w:pPr>
+        <w:pStyle w:val="ListParagraph"/>
+        <w:numPr>
+          <w:ilvl w:val="0"/>
+          <w:numId w:val="4"/>
+        </w:numPr>
+        <w:spacing w:after="0" w:line="240" w:lineRule="auto"/>
+        <w:rPr>
+          <w:sz w:val="20"/>
+          <w:szCs w:val="20"/>
+        </w:rPr>
+      </w:pPr>
+      <w:r>
+        <w:rPr>
+          <w:sz w:val="20"/>
+          <w:szCs w:val="20"/>
+        </w:rPr>
+        <w:t>Developed and released desktop applications and plug-ins for audio engineers and musicians</w:t>
+      </w:r>
+    </w:p>
+    <w:p>
+      <w:pPr>
+        <w:pStyle w:val="ListParagraph"/>
+        <w:numPr>
+          <w:ilvl w:val="0"/>
+          <w:numId w:val="4"/>
+        </w:numPr>
+        <w:spacing w:after="0" w:line="240" w:lineRule="auto"/>
+        <w:rPr>
+          <w:sz w:val="20"/>
+          <w:szCs w:val="20"/>
+        </w:rPr>
+      </w:pPr>
+      <w:r>
+        <w:rPr>
+          <w:sz w:val="20"/>
+          <w:szCs w:val="20"/>
+        </w:rPr>
+        <w:t>Created open-source text editor plug-ins and other developer tools to automate development tasks</w:t>
+      </w:r>
+    </w:p>
+    <w:p>
+      <w:pPr>
+        <w:pStyle w:val="ListParagraph"/>
+        <w:numPr>
+          <w:ilvl w:val="0"/>
+          <w:numId w:val="4"/>
+        </w:numPr>
+        <w:spacing w:after="0" w:line="240" w:lineRule="auto"/>
+        <w:rPr>
+          <w:sz w:val="20"/>
+          <w:szCs w:val="20"/>
+        </w:rPr>
+      </w:pPr>
+      <w:r>
+        <w:rPr>
+          <w:sz w:val="20"/>
+          <w:szCs w:val="20"/>
+        </w:rPr>
+        <w:t>Co-authored a simulated operating system</w:t>
+      </w:r>
+    </w:p>
+    <w:p>
+      <w:pPr>
+        <w:pStyle w:val="ListParagraph"/>
+        <w:numPr>
+          <w:ilvl w:val="0"/>
+          <w:numId w:val="4"/>
+        </w:numPr>
+        <w:spacing w:after="0" w:line="240" w:lineRule="auto"/>
+        <w:rPr>
+          <w:sz w:val="20"/>
+          <w:szCs w:val="20"/>
+        </w:rPr>
+      </w:pPr>
+      <w:r>
+        <w:rPr>
+          <w:sz w:val="20"/>
+          <w:szCs w:val="20"/>
+        </w:rPr>
+        <w:t xml:space="preserve">Contributed to </w:t>
+      </w:r>
+      <w:proofErr w:type="gramStart"/>
+      <w:r>
+        <w:rPr>
+          <w:sz w:val="20"/>
+          <w:szCs w:val="20"/>
+        </w:rPr>
+        <w:t>widely-known</w:t>
+      </w:r>
+      <w:proofErr w:type="gramEnd"/>
+      <w:r>
+        <w:rPr>
+          <w:sz w:val="20"/>
+          <w:szCs w:val="20"/>
+        </w:rPr>
+        <w:t xml:space="preserve"> open-source projects, such as Rust-Lang and Atom (text editor)</w:t>
+      </w:r>
+    </w:p>
+    <w:p>
+      <w:pPr>
+        <w:spacing w:after="0" w:line="240" w:lineRule="auto"/>
+      </w:pPr>
+    </w:p>
+    <w:p>
+      <w:pPr>
+        <w:spacing w:after="80" w:line="240" w:lineRule="auto"/>
+        <w:rPr>
+          <w:b/>
+          <w:sz w:val="28"/>
+          <w:szCs w:val="28"/>
+          <w:u w:val="single"/>
+        </w:rPr>
+      </w:pPr>
+      <w:r>
+        <w:rPr>
+          <w:b/>
+          <w:sz w:val="28"/>
+          <w:szCs w:val="28"/>
+          <w:u w:val="single"/>
+        </w:rPr>
         <w:t>Work Experience</w:t>
       </w:r>
     </w:p>
@@ -1246,10 +1236,22 @@
       <w:pPr>
         <w:spacing w:after="0" w:line="240" w:lineRule="auto"/>
         <w:rPr>
-          <w:sz w:val="20"/>
-          <w:szCs w:val="20"/>
-        </w:rPr>
-      </w:pPr>
+          <w:i/>
+          <w:sz w:val="20"/>
+          <w:szCs w:val="20"/>
+        </w:rPr>
+      </w:pPr>
+    </w:p>
+    <w:p>
+      <w:pPr>
+        <w:spacing w:after="0" w:line="240" w:lineRule="auto"/>
+        <w:rPr>
+          <w:sz w:val="20"/>
+          <w:szCs w:val="20"/>
+        </w:rPr>
+      </w:pPr>
+      <w:bookmarkStart w:id="0" w:name="_GoBack"/>
+      <w:bookmarkEnd w:id="0"/>
       <w:r>
         <w:rPr>
           <w:i/>
@@ -2011,7 +2013,7 @@
         <w:rFonts w:ascii="Symbol" w:hAnsi="Symbol" w:hint="default"/>
       </w:rPr>
     </w:lvl>
-    <w:lvl w:ilvl="1" w:tplc="04090003" w:tentative="1">
+    <w:lvl w:ilvl="1" w:tplc="04090003">
       <w:start w:val="1"/>
       <w:numFmt w:val="bullet"/>
       <w:lvlText w:val="o"/>

</xml_diff>

<commit_message>
"Notable Projects and Collaborations"
</commit_message>
<xml_diff>
--- a/Joseph_T_Lyons_Resume.docx
+++ b/Joseph_T_Lyons_Resume.docx
@@ -761,6 +761,8 @@
           <w:szCs w:val="20"/>
         </w:rPr>
       </w:pPr>
+      <w:bookmarkStart w:id="0" w:name="_GoBack"/>
+      <w:bookmarkEnd w:id="0"/>
     </w:p>
     <w:p>
       <w:pPr>
@@ -779,131 +781,140 @@
           <w:szCs w:val="28"/>
           <w:u w:val="single"/>
         </w:rPr>
-        <w:t xml:space="preserve">Projects &amp; Collaborations </w:t>
-      </w:r>
-    </w:p>
-    <w:p>
-      <w:pPr>
-        <w:pStyle w:val="ListParagraph"/>
-        <w:numPr>
-          <w:ilvl w:val="0"/>
-          <w:numId w:val="4"/>
-        </w:numPr>
-        <w:spacing w:after="0" w:line="240" w:lineRule="auto"/>
-        <w:rPr>
-          <w:sz w:val="20"/>
-          <w:szCs w:val="20"/>
-        </w:rPr>
-      </w:pPr>
-      <w:r>
-        <w:rPr>
-          <w:sz w:val="20"/>
-          <w:szCs w:val="20"/>
-        </w:rPr>
-        <w:t>Developed and released desktop applications and plug-ins for audio engineers and musicians</w:t>
-      </w:r>
-    </w:p>
-    <w:p>
-      <w:pPr>
-        <w:pStyle w:val="ListParagraph"/>
-        <w:numPr>
-          <w:ilvl w:val="0"/>
-          <w:numId w:val="4"/>
-        </w:numPr>
-        <w:spacing w:after="0" w:line="240" w:lineRule="auto"/>
-        <w:rPr>
-          <w:sz w:val="20"/>
-          <w:szCs w:val="20"/>
-        </w:rPr>
-      </w:pPr>
-      <w:r>
-        <w:rPr>
-          <w:sz w:val="20"/>
-          <w:szCs w:val="20"/>
-        </w:rPr>
-        <w:t>Created open-source text editor plug-ins and other developer tools to automate development tasks</w:t>
-      </w:r>
-    </w:p>
-    <w:p>
-      <w:pPr>
-        <w:pStyle w:val="ListParagraph"/>
-        <w:numPr>
-          <w:ilvl w:val="0"/>
-          <w:numId w:val="4"/>
-        </w:numPr>
-        <w:spacing w:after="0" w:line="240" w:lineRule="auto"/>
-        <w:rPr>
-          <w:sz w:val="20"/>
-          <w:szCs w:val="20"/>
-        </w:rPr>
-      </w:pPr>
-      <w:r>
-        <w:rPr>
-          <w:sz w:val="20"/>
-          <w:szCs w:val="20"/>
-        </w:rPr>
-        <w:t>Co-authored a simulated operating system</w:t>
-      </w:r>
-    </w:p>
-    <w:p>
-      <w:pPr>
-        <w:pStyle w:val="ListParagraph"/>
-        <w:numPr>
-          <w:ilvl w:val="0"/>
-          <w:numId w:val="4"/>
-        </w:numPr>
-        <w:spacing w:after="0" w:line="240" w:lineRule="auto"/>
-        <w:rPr>
-          <w:sz w:val="20"/>
-          <w:szCs w:val="20"/>
-        </w:rPr>
-      </w:pPr>
-      <w:r>
-        <w:rPr>
-          <w:sz w:val="20"/>
-          <w:szCs w:val="20"/>
-        </w:rPr>
-        <w:t xml:space="preserve">Contributed to </w:t>
-      </w:r>
-      <w:proofErr w:type="gramStart"/>
-      <w:r>
-        <w:rPr>
-          <w:sz w:val="20"/>
-          <w:szCs w:val="20"/>
-        </w:rPr>
-        <w:t>widely-known</w:t>
-      </w:r>
-      <w:proofErr w:type="gramEnd"/>
-      <w:r>
-        <w:rPr>
-          <w:sz w:val="20"/>
-          <w:szCs w:val="20"/>
-        </w:rPr>
-        <w:t xml:space="preserve"> open-source projects, such as Rust-Lang and Atom (text editor)</w:t>
-      </w:r>
-    </w:p>
-    <w:p>
-      <w:pPr>
-        <w:spacing w:after="0" w:line="240" w:lineRule="auto"/>
-      </w:pPr>
-    </w:p>
-    <w:p>
-      <w:pPr>
-        <w:spacing w:after="80" w:line="240" w:lineRule="auto"/>
+        <w:t xml:space="preserve">Notable </w:t>
+      </w:r>
+      <w:r>
         <w:rPr>
           <w:b/>
           <w:sz w:val="28"/>
           <w:szCs w:val="28"/>
           <w:u w:val="single"/>
         </w:rPr>
-      </w:pPr>
-      <w:r>
+        <w:t xml:space="preserve">Projects &amp; Collaborations </w:t>
+      </w:r>
+    </w:p>
+    <w:p>
+      <w:pPr>
+        <w:pStyle w:val="ListParagraph"/>
+        <w:numPr>
+          <w:ilvl w:val="0"/>
+          <w:numId w:val="4"/>
+        </w:numPr>
+        <w:spacing w:after="0" w:line="240" w:lineRule="auto"/>
+        <w:rPr>
+          <w:sz w:val="20"/>
+          <w:szCs w:val="20"/>
+        </w:rPr>
+      </w:pPr>
+      <w:r>
+        <w:rPr>
+          <w:sz w:val="20"/>
+          <w:szCs w:val="20"/>
+        </w:rPr>
+        <w:t>Developed and released desktop applications and plug-ins for audio engineers and musicians</w:t>
+      </w:r>
+    </w:p>
+    <w:p>
+      <w:pPr>
+        <w:pStyle w:val="ListParagraph"/>
+        <w:numPr>
+          <w:ilvl w:val="0"/>
+          <w:numId w:val="4"/>
+        </w:numPr>
+        <w:spacing w:after="0" w:line="240" w:lineRule="auto"/>
+        <w:rPr>
+          <w:sz w:val="20"/>
+          <w:szCs w:val="20"/>
+        </w:rPr>
+      </w:pPr>
+      <w:r>
+        <w:rPr>
+          <w:sz w:val="20"/>
+          <w:szCs w:val="20"/>
+        </w:rPr>
+        <w:t>Created open-source text editor plug-ins and other developer tools to automate development tasks</w:t>
+      </w:r>
+    </w:p>
+    <w:p>
+      <w:pPr>
+        <w:pStyle w:val="ListParagraph"/>
+        <w:numPr>
+          <w:ilvl w:val="0"/>
+          <w:numId w:val="4"/>
+        </w:numPr>
+        <w:spacing w:after="0" w:line="240" w:lineRule="auto"/>
+        <w:rPr>
+          <w:sz w:val="20"/>
+          <w:szCs w:val="20"/>
+        </w:rPr>
+      </w:pPr>
+      <w:r>
+        <w:rPr>
+          <w:sz w:val="20"/>
+          <w:szCs w:val="20"/>
+        </w:rPr>
+        <w:t>Co-authored a simulated operating system</w:t>
+      </w:r>
+    </w:p>
+    <w:p>
+      <w:pPr>
+        <w:pStyle w:val="ListParagraph"/>
+        <w:numPr>
+          <w:ilvl w:val="0"/>
+          <w:numId w:val="4"/>
+        </w:numPr>
+        <w:spacing w:after="0" w:line="240" w:lineRule="auto"/>
+        <w:rPr>
+          <w:sz w:val="20"/>
+          <w:szCs w:val="20"/>
+        </w:rPr>
+      </w:pPr>
+      <w:r>
+        <w:rPr>
+          <w:sz w:val="20"/>
+          <w:szCs w:val="20"/>
+        </w:rPr>
+        <w:t xml:space="preserve">Contributed to </w:t>
+      </w:r>
+      <w:proofErr w:type="gramStart"/>
+      <w:r>
+        <w:rPr>
+          <w:sz w:val="20"/>
+          <w:szCs w:val="20"/>
+        </w:rPr>
+        <w:t>widely-known</w:t>
+      </w:r>
+      <w:proofErr w:type="gramEnd"/>
+      <w:r>
+        <w:rPr>
+          <w:sz w:val="20"/>
+          <w:szCs w:val="20"/>
+        </w:rPr>
+        <w:t xml:space="preserve"> open-source projects, such as Rust-Lang and Atom (text editor)</w:t>
+      </w:r>
+    </w:p>
+    <w:p>
+      <w:pPr>
+        <w:spacing w:after="0" w:line="240" w:lineRule="auto"/>
+      </w:pPr>
+    </w:p>
+    <w:p>
+      <w:pPr>
+        <w:spacing w:after="80" w:line="240" w:lineRule="auto"/>
         <w:rPr>
           <w:b/>
           <w:sz w:val="28"/>
           <w:szCs w:val="28"/>
           <w:u w:val="single"/>
         </w:rPr>
+      </w:pPr>
+      <w:r>
+        <w:rPr>
+          <w:b/>
+          <w:sz w:val="28"/>
+          <w:szCs w:val="28"/>
+          <w:u w:val="single"/>
+        </w:rPr>
         <w:t>Work Experience</w:t>
       </w:r>
     </w:p>
@@ -915,7 +926,6 @@
           <w:szCs w:val="20"/>
         </w:rPr>
       </w:pPr>
-      <w:proofErr w:type="spellStart"/>
       <w:r>
         <w:rPr>
           <w:i/>
@@ -940,7 +950,6 @@
         </w:rPr>
         <w:t>tockCity</w:t>
       </w:r>
-      <w:proofErr w:type="spellEnd"/>
       <w:r>
         <w:rPr>
           <w:sz w:val="20"/>
@@ -1250,8 +1259,6 @@
           <w:szCs w:val="20"/>
         </w:rPr>
       </w:pPr>
-      <w:bookmarkStart w:id="0" w:name="_GoBack"/>
-      <w:bookmarkEnd w:id="0"/>
       <w:r>
         <w:rPr>
           <w:i/>
@@ -2251,6 +2258,7 @@
     <w:lsdException w:name="HTML Sample" w:semiHidden="1" w:unhideWhenUsed="1"/>
     <w:lsdException w:name="HTML Typewriter" w:semiHidden="1" w:unhideWhenUsed="1"/>
     <w:lsdException w:name="HTML Variable" w:semiHidden="1" w:unhideWhenUsed="1"/>
+    <w:lsdException w:name="Normal Table" w:semiHidden="1" w:unhideWhenUsed="1"/>
     <w:lsdException w:name="annotation subject" w:semiHidden="1" w:unhideWhenUsed="1"/>
     <w:lsdException w:name="No List" w:semiHidden="1" w:unhideWhenUsed="1"/>
     <w:lsdException w:name="Outline List 1" w:semiHidden="1" w:unhideWhenUsed="1"/>
@@ -2297,8 +2305,10 @@
     <w:lsdException w:name="Table Subtle 2" w:semiHidden="1" w:unhideWhenUsed="1"/>
     <w:lsdException w:name="Table Web 1" w:semiHidden="1" w:unhideWhenUsed="1"/>
     <w:lsdException w:name="Table Web 2" w:semiHidden="1" w:unhideWhenUsed="1"/>
+    <w:lsdException w:name="Table Web 3" w:semiHidden="1" w:unhideWhenUsed="1"/>
     <w:lsdException w:name="Balloon Text" w:semiHidden="1" w:unhideWhenUsed="1"/>
     <w:lsdException w:name="Table Grid" w:uiPriority="39"/>
+    <w:lsdException w:name="Table Theme" w:semiHidden="1" w:unhideWhenUsed="1"/>
     <w:lsdException w:name="Placeholder Text" w:semiHidden="1"/>
     <w:lsdException w:name="No Spacing" w:uiPriority="1" w:qFormat="1"/>
     <w:lsdException w:name="Light Shading" w:uiPriority="60"/>

</xml_diff>

<commit_message>
Additions to summary text
</commit_message>
<xml_diff>
--- a/Joseph_T_Lyons_Resume.docx
+++ b/Joseph_T_Lyons_Resume.docx
@@ -110,23 +110,58 @@
           <w:sz w:val="20"/>
           <w:szCs w:val="20"/>
         </w:rPr>
-        <w:t xml:space="preserve">Goal-driven application developer with a passion for building tools to automate tasks.  Possesses a passion for finding optimal and efficient solutions to problems at-hand.  Strives for thoroughness that results in the delivery of </w:t>
-      </w:r>
-      <w:proofErr w:type="gramStart"/>
-      <w:r>
-        <w:rPr>
-          <w:sz w:val="20"/>
-          <w:szCs w:val="20"/>
-        </w:rPr>
-        <w:t>highly-consistent</w:t>
-      </w:r>
-      <w:proofErr w:type="gramEnd"/>
-      <w:r>
-        <w:rPr>
-          <w:sz w:val="20"/>
-          <w:szCs w:val="20"/>
-        </w:rPr>
-        <w:t xml:space="preserve"> product.  Strives to design and develop software systems with future maintainability in mind.</w:t>
+        <w:t xml:space="preserve">Goal-driven application developer with a passion for building tools to automate tasks.  Possesses a passion for finding optimal and efficient solutions to problems at-hand.  </w:t>
+      </w:r>
+      <w:r>
+        <w:rPr>
+          <w:sz w:val="20"/>
+          <w:szCs w:val="20"/>
+        </w:rPr>
+        <w:t>Aims</w:t>
+      </w:r>
+      <w:r>
+        <w:rPr>
+          <w:sz w:val="20"/>
+          <w:szCs w:val="20"/>
+        </w:rPr>
+        <w:t xml:space="preserve"> for thoroughness that results in the delivery of </w:t>
+      </w:r>
+      <w:r>
+        <w:rPr>
+          <w:sz w:val="20"/>
+          <w:szCs w:val="20"/>
+        </w:rPr>
+        <w:t>highly consistent</w:t>
+      </w:r>
+      <w:r>
+        <w:rPr>
+          <w:sz w:val="20"/>
+          <w:szCs w:val="20"/>
+        </w:rPr>
+        <w:t xml:space="preserve"> product.  Strives to design and develop </w:t>
+      </w:r>
+      <w:bookmarkStart w:id="0" w:name="_GoBack"/>
+      <w:bookmarkEnd w:id="0"/>
+      <w:r>
+        <w:rPr>
+          <w:sz w:val="20"/>
+          <w:szCs w:val="20"/>
+        </w:rPr>
+        <w:t>highly scalable</w:t>
+      </w:r>
+      <w:r>
+        <w:rPr>
+          <w:sz w:val="20"/>
+          <w:szCs w:val="20"/>
+        </w:rPr>
+        <w:t xml:space="preserve"> </w:t>
+      </w:r>
+      <w:r>
+        <w:rPr>
+          <w:sz w:val="20"/>
+          <w:szCs w:val="20"/>
+        </w:rPr>
+        <w:t>software systems with future maintainability in mind.</w:t>
       </w:r>
     </w:p>
     <w:p>
@@ -761,8 +796,6 @@
           <w:szCs w:val="20"/>
         </w:rPr>
       </w:pPr>
-      <w:bookmarkStart w:id="0" w:name="_GoBack"/>
-      <w:bookmarkEnd w:id="0"/>
     </w:p>
     <w:p>
       <w:pPr>
@@ -874,23 +907,7 @@
           <w:sz w:val="20"/>
           <w:szCs w:val="20"/>
         </w:rPr>
-        <w:t xml:space="preserve">Contributed to </w:t>
-      </w:r>
-      <w:proofErr w:type="gramStart"/>
-      <w:r>
-        <w:rPr>
-          <w:sz w:val="20"/>
-          <w:szCs w:val="20"/>
-        </w:rPr>
-        <w:t>widely-known</w:t>
-      </w:r>
-      <w:proofErr w:type="gramEnd"/>
-      <w:r>
-        <w:rPr>
-          <w:sz w:val="20"/>
-          <w:szCs w:val="20"/>
-        </w:rPr>
-        <w:t xml:space="preserve"> open-source projects, such as Rust-Lang and Atom (text editor)</w:t>
+        <w:t>Contributed to widely-known open-source projects, such as Rust-Lang and Atom (text editor)</w:t>
       </w:r>
     </w:p>
     <w:p>

</xml_diff>

<commit_message>
Another round of updates for Informational Items
</commit_message>
<xml_diff>
--- a/Joseph_T_Lyons_Resume.docx
+++ b/Joseph_T_Lyons_Resume.docx
@@ -24,41 +24,79 @@
     <w:p>
       <w:pPr>
         <w:spacing w:after="0" w:line="240" w:lineRule="auto"/>
-        <w:jc w:val="center"/>
-      </w:pPr>
-      <w:r>
-        <w:t>10625 Dennis Drive Plymouth IN, 46563</w:t>
-      </w:r>
-    </w:p>
-    <w:p>
-      <w:pPr>
-        <w:spacing w:after="0" w:line="240" w:lineRule="auto"/>
-        <w:jc w:val="center"/>
+      </w:pPr>
+      <w:r>
+        <w:rPr>
+          <w:b/>
+          <w:bCs/>
+        </w:rPr>
+        <w:t>Home</w:t>
+      </w:r>
+      <w:r>
+        <w:t xml:space="preserve">: </w:t>
+      </w:r>
+      <w:r>
+        <w:t>Plymouth IN, 46563</w:t>
+      </w:r>
+    </w:p>
+    <w:p>
+      <w:pPr>
+        <w:spacing w:after="0" w:line="240" w:lineRule="auto"/>
         <w:rPr>
           <w:rFonts w:cstheme="minorHAnsi"/>
         </w:rPr>
       </w:pPr>
       <w:r>
+        <w:rPr>
+          <w:b/>
+          <w:bCs/>
+        </w:rPr>
+        <w:t>Phone</w:t>
+      </w:r>
+      <w:r>
+        <w:t xml:space="preserve">: </w:t>
+      </w:r>
+      <w:r>
         <w:t xml:space="preserve">574-540-7601 </w:t>
       </w:r>
-    </w:p>
-    <w:p>
-      <w:pPr>
-        <w:spacing w:after="0" w:line="240" w:lineRule="auto"/>
-        <w:jc w:val="center"/>
+      <w:bookmarkStart w:id="0" w:name="_GoBack"/>
+      <w:bookmarkEnd w:id="0"/>
+    </w:p>
+    <w:p>
+      <w:pPr>
+        <w:spacing w:after="0" w:line="240" w:lineRule="auto"/>
         <w:rPr>
           <w:rFonts w:cstheme="minorHAnsi"/>
         </w:rPr>
       </w:pPr>
       <w:r>
+        <w:rPr>
+          <w:b/>
+          <w:bCs/>
+        </w:rPr>
+        <w:t>Email</w:t>
+      </w:r>
+      <w:r>
+        <w:t xml:space="preserve">: </w:t>
+      </w:r>
+      <w:r>
         <w:t>JosephTLyons@gmail.com</w:t>
       </w:r>
     </w:p>
     <w:p>
       <w:pPr>
         <w:spacing w:after="0" w:line="240" w:lineRule="auto"/>
-        <w:jc w:val="center"/>
-      </w:pPr>
+      </w:pPr>
+      <w:r>
+        <w:rPr>
+          <w:b/>
+          <w:bCs/>
+        </w:rPr>
+        <w:t>GitHub</w:t>
+      </w:r>
+      <w:r>
+        <w:t xml:space="preserve">: </w:t>
+      </w:r>
       <w:r>
         <w:t>www.</w:t>
       </w:r>
@@ -69,8 +107,17 @@
     <w:p>
       <w:pPr>
         <w:spacing w:after="0" w:line="240" w:lineRule="auto"/>
-        <w:jc w:val="center"/>
-      </w:pPr>
+      </w:pPr>
+      <w:r>
+        <w:rPr>
+          <w:b/>
+          <w:bCs/>
+        </w:rPr>
+        <w:t>LinkedIn</w:t>
+      </w:r>
+      <w:r>
+        <w:t xml:space="preserve">: </w:t>
+      </w:r>
       <w:r>
         <w:t>www.linkedin.com/in/JosephTLyons</w:t>
       </w:r>
@@ -1266,8 +1313,6 @@
           <w:szCs w:val="20"/>
         </w:rPr>
       </w:pPr>
-      <w:bookmarkStart w:id="0" w:name="_GoBack"/>
-      <w:bookmarkEnd w:id="0"/>
       <w:r>
         <w:rPr>
           <w:i/>

</xml_diff>

<commit_message>
More additions / fixes to technical skills
</commit_message>
<xml_diff>
--- a/Joseph_T_Lyons_Resume.docx
+++ b/Joseph_T_Lyons_Resume.docx
@@ -59,8 +59,6 @@
       <w:r>
         <w:t xml:space="preserve">574-540-7601 </w:t>
       </w:r>
-      <w:bookmarkStart w:id="0" w:name="_GoBack"/>
-      <w:bookmarkEnd w:id="0"/>
     </w:p>
     <w:p>
       <w:pPr>
@@ -403,7 +401,23 @@
           <w:sz w:val="20"/>
           <w:szCs w:val="20"/>
         </w:rPr>
-        <w:t>GIT version control and GitHub</w:t>
+        <w:t>G</w:t>
+      </w:r>
+      <w:r>
+        <w:rPr>
+          <w:sz w:val="20"/>
+          <w:szCs w:val="20"/>
+        </w:rPr>
+        <w:t>it</w:t>
+      </w:r>
+      <w:bookmarkStart w:id="0" w:name="_GoBack"/>
+      <w:bookmarkEnd w:id="0"/>
+      <w:r>
+        <w:rPr>
+          <w:sz w:val="20"/>
+          <w:szCs w:val="20"/>
+        </w:rPr>
+        <w:t xml:space="preserve"> version control and GitHub</w:t>
       </w:r>
     </w:p>
     <w:p>
@@ -516,6 +530,27 @@
           <w:sz w:val="20"/>
           <w:szCs w:val="20"/>
         </w:rPr>
+        <w:t>Documentation languages, such as Markdown</w:t>
+      </w:r>
+    </w:p>
+    <w:p>
+      <w:pPr>
+        <w:pStyle w:val="ListParagraph"/>
+        <w:numPr>
+          <w:ilvl w:val="0"/>
+          <w:numId w:val="2"/>
+        </w:numPr>
+        <w:spacing w:after="0" w:line="240" w:lineRule="auto"/>
+        <w:rPr>
+          <w:sz w:val="20"/>
+          <w:szCs w:val="20"/>
+        </w:rPr>
+      </w:pPr>
+      <w:r>
+        <w:rPr>
+          <w:sz w:val="20"/>
+          <w:szCs w:val="20"/>
+        </w:rPr>
         <w:t>Parallel / concurrent programming</w:t>
       </w:r>
     </w:p>
@@ -617,7 +652,21 @@
           <w:sz w:val="20"/>
           <w:szCs w:val="20"/>
         </w:rPr>
-        <w:t>Unit Testing</w:t>
+        <w:t xml:space="preserve">Unit </w:t>
+      </w:r>
+      <w:r>
+        <w:rPr>
+          <w:sz w:val="20"/>
+          <w:szCs w:val="20"/>
+        </w:rPr>
+        <w:t>t</w:t>
+      </w:r>
+      <w:r>
+        <w:rPr>
+          <w:sz w:val="20"/>
+          <w:szCs w:val="20"/>
+        </w:rPr>
+        <w:t>esting</w:t>
       </w:r>
       <w:r>
         <w:t xml:space="preserve"> </w:t>

</xml_diff>

<commit_message>
Italics on school name and provide years attended
</commit_message>
<xml_diff>
--- a/Joseph_T_Lyons_Resume.docx
+++ b/Joseph_T_Lyons_Resume.docx
@@ -410,8 +410,6 @@
         </w:rPr>
         <w:t>it</w:t>
       </w:r>
-      <w:bookmarkStart w:id="0" w:name="_GoBack"/>
-      <w:bookmarkEnd w:id="0"/>
       <w:r>
         <w:rPr>
           <w:sz w:val="20"/>
@@ -708,12 +706,16 @@
       <w:pPr>
         <w:spacing w:after="0" w:line="240" w:lineRule="auto"/>
         <w:rPr>
-          <w:sz w:val="20"/>
-          <w:szCs w:val="20"/>
-        </w:rPr>
-      </w:pPr>
-      <w:r>
-        <w:rPr>
+          <w:i/>
+          <w:iCs/>
+          <w:sz w:val="20"/>
+          <w:szCs w:val="20"/>
+        </w:rPr>
+      </w:pPr>
+      <w:r>
+        <w:rPr>
+          <w:i/>
+          <w:iCs/>
           <w:sz w:val="20"/>
           <w:szCs w:val="20"/>
         </w:rPr>
@@ -733,7 +735,23 @@
           <w:sz w:val="20"/>
           <w:szCs w:val="20"/>
         </w:rPr>
-        <w:t>Bachelor of Science in Computer Science | May 2019</w:t>
+        <w:t xml:space="preserve">Bachelor of Science in Computer Science | </w:t>
+      </w:r>
+      <w:r>
+        <w:rPr>
+          <w:sz w:val="20"/>
+          <w:szCs w:val="20"/>
+        </w:rPr>
+        <w:t xml:space="preserve">May 2015 - </w:t>
+      </w:r>
+      <w:bookmarkStart w:id="0" w:name="_GoBack"/>
+      <w:bookmarkEnd w:id="0"/>
+      <w:r>
+        <w:rPr>
+          <w:sz w:val="20"/>
+          <w:szCs w:val="20"/>
+        </w:rPr>
+        <w:t>May 2019</w:t>
       </w:r>
     </w:p>
     <w:p>

</xml_diff>

<commit_message>
Using the '&' symbol here seems a bit odd when no shorthand is used elsewhere in the Resume
</commit_message>
<xml_diff>
--- a/Joseph_T_Lyons_Resume.docx
+++ b/Joseph_T_Lyons_Resume.docx
@@ -144,8 +144,6 @@
         </w:rPr>
         <w:t>Summary</w:t>
       </w:r>
-      <w:bookmarkStart w:id="0" w:name="_GoBack"/>
-      <w:bookmarkEnd w:id="0"/>
     </w:p>
     <w:p>
       <w:pPr>
@@ -945,124 +943,19 @@
           <w:szCs w:val="28"/>
           <w:u w:val="single"/>
         </w:rPr>
-        <w:t xml:space="preserve">Projects &amp; Collaborations </w:t>
-      </w:r>
-    </w:p>
-    <w:p>
-      <w:pPr>
-        <w:pStyle w:val="ListParagraph"/>
-        <w:numPr>
-          <w:ilvl w:val="0"/>
-          <w:numId w:val="4"/>
-        </w:numPr>
-        <w:spacing w:after="0" w:line="240" w:lineRule="auto"/>
-        <w:rPr>
-          <w:sz w:val="20"/>
-          <w:szCs w:val="20"/>
-        </w:rPr>
-      </w:pPr>
-      <w:r>
-        <w:rPr>
-          <w:sz w:val="20"/>
-          <w:szCs w:val="20"/>
-        </w:rPr>
-        <w:t>Developed and released desktop applications and plug-ins for audio engineers and musicians</w:t>
-      </w:r>
-    </w:p>
-    <w:p>
-      <w:pPr>
-        <w:pStyle w:val="ListParagraph"/>
-        <w:numPr>
-          <w:ilvl w:val="0"/>
-          <w:numId w:val="4"/>
-        </w:numPr>
-        <w:spacing w:after="0" w:line="240" w:lineRule="auto"/>
-        <w:rPr>
-          <w:sz w:val="20"/>
-          <w:szCs w:val="20"/>
-        </w:rPr>
-      </w:pPr>
-      <w:r>
-        <w:rPr>
-          <w:sz w:val="20"/>
-          <w:szCs w:val="20"/>
-        </w:rPr>
-        <w:t>Created open-source text editor plug-ins and other developer tools to automate development tasks</w:t>
-      </w:r>
-    </w:p>
-    <w:p>
-      <w:pPr>
-        <w:pStyle w:val="ListParagraph"/>
-        <w:numPr>
-          <w:ilvl w:val="0"/>
-          <w:numId w:val="4"/>
-        </w:numPr>
-        <w:spacing w:after="0" w:line="240" w:lineRule="auto"/>
-        <w:rPr>
-          <w:sz w:val="20"/>
-          <w:szCs w:val="20"/>
-        </w:rPr>
-      </w:pPr>
-      <w:r>
-        <w:rPr>
-          <w:sz w:val="20"/>
-          <w:szCs w:val="20"/>
-        </w:rPr>
-        <w:t>Co-authored a simulated operating system</w:t>
-      </w:r>
-    </w:p>
-    <w:p>
-      <w:pPr>
-        <w:pStyle w:val="ListParagraph"/>
-        <w:numPr>
-          <w:ilvl w:val="0"/>
-          <w:numId w:val="4"/>
-        </w:numPr>
-        <w:spacing w:after="0" w:line="240" w:lineRule="auto"/>
-        <w:rPr>
-          <w:sz w:val="20"/>
-          <w:szCs w:val="20"/>
-        </w:rPr>
-      </w:pPr>
-      <w:r>
-        <w:rPr>
-          <w:sz w:val="20"/>
-          <w:szCs w:val="20"/>
-        </w:rPr>
-        <w:t xml:space="preserve">Contributed to </w:t>
-      </w:r>
-      <w:proofErr w:type="gramStart"/>
-      <w:r>
-        <w:rPr>
-          <w:sz w:val="20"/>
-          <w:szCs w:val="20"/>
-        </w:rPr>
-        <w:t>widely-known</w:t>
-      </w:r>
-      <w:proofErr w:type="gramEnd"/>
-      <w:r>
-        <w:rPr>
-          <w:sz w:val="20"/>
-          <w:szCs w:val="20"/>
-        </w:rPr>
-        <w:t xml:space="preserve"> open-source projects, such as Rust-Lang and Atom (text editor)</w:t>
-      </w:r>
-    </w:p>
-    <w:p>
-      <w:pPr>
-        <w:spacing w:after="0" w:line="240" w:lineRule="auto"/>
-      </w:pPr>
-    </w:p>
-    <w:p>
-      <w:pPr>
-        <w:spacing w:after="80" w:line="240" w:lineRule="auto"/>
+        <w:t xml:space="preserve">Projects </w:t>
+      </w:r>
+      <w:r>
         <w:rPr>
           <w:b/>
           <w:sz w:val="28"/>
           <w:szCs w:val="28"/>
           <w:u w:val="single"/>
         </w:rPr>
-      </w:pPr>
+        <w:t>and</w:t>
+      </w:r>
+      <w:bookmarkStart w:id="0" w:name="_GoBack"/>
+      <w:bookmarkEnd w:id="0"/>
       <w:r>
         <w:rPr>
           <w:b/>
@@ -1070,6 +963,115 @@
           <w:szCs w:val="28"/>
           <w:u w:val="single"/>
         </w:rPr>
+        <w:t xml:space="preserve"> Collaborations </w:t>
+      </w:r>
+    </w:p>
+    <w:p>
+      <w:pPr>
+        <w:pStyle w:val="ListParagraph"/>
+        <w:numPr>
+          <w:ilvl w:val="0"/>
+          <w:numId w:val="4"/>
+        </w:numPr>
+        <w:spacing w:after="0" w:line="240" w:lineRule="auto"/>
+        <w:rPr>
+          <w:sz w:val="20"/>
+          <w:szCs w:val="20"/>
+        </w:rPr>
+      </w:pPr>
+      <w:r>
+        <w:rPr>
+          <w:sz w:val="20"/>
+          <w:szCs w:val="20"/>
+        </w:rPr>
+        <w:t>Developed and released desktop applications and plug-ins for audio engineers and musicians</w:t>
+      </w:r>
+    </w:p>
+    <w:p>
+      <w:pPr>
+        <w:pStyle w:val="ListParagraph"/>
+        <w:numPr>
+          <w:ilvl w:val="0"/>
+          <w:numId w:val="4"/>
+        </w:numPr>
+        <w:spacing w:after="0" w:line="240" w:lineRule="auto"/>
+        <w:rPr>
+          <w:sz w:val="20"/>
+          <w:szCs w:val="20"/>
+        </w:rPr>
+      </w:pPr>
+      <w:r>
+        <w:rPr>
+          <w:sz w:val="20"/>
+          <w:szCs w:val="20"/>
+        </w:rPr>
+        <w:t>Created open-source text editor plug-ins and other developer tools to automate development tasks</w:t>
+      </w:r>
+    </w:p>
+    <w:p>
+      <w:pPr>
+        <w:pStyle w:val="ListParagraph"/>
+        <w:numPr>
+          <w:ilvl w:val="0"/>
+          <w:numId w:val="4"/>
+        </w:numPr>
+        <w:spacing w:after="0" w:line="240" w:lineRule="auto"/>
+        <w:rPr>
+          <w:sz w:val="20"/>
+          <w:szCs w:val="20"/>
+        </w:rPr>
+      </w:pPr>
+      <w:r>
+        <w:rPr>
+          <w:sz w:val="20"/>
+          <w:szCs w:val="20"/>
+        </w:rPr>
+        <w:t>Co-authored a simulated operating system</w:t>
+      </w:r>
+    </w:p>
+    <w:p>
+      <w:pPr>
+        <w:pStyle w:val="ListParagraph"/>
+        <w:numPr>
+          <w:ilvl w:val="0"/>
+          <w:numId w:val="4"/>
+        </w:numPr>
+        <w:spacing w:after="0" w:line="240" w:lineRule="auto"/>
+        <w:rPr>
+          <w:sz w:val="20"/>
+          <w:szCs w:val="20"/>
+        </w:rPr>
+      </w:pPr>
+      <w:r>
+        <w:rPr>
+          <w:sz w:val="20"/>
+          <w:szCs w:val="20"/>
+        </w:rPr>
+        <w:t>Contributed to widely-known open-source projects, such as Rust-Lang and Atom (text editor)</w:t>
+      </w:r>
+    </w:p>
+    <w:p>
+      <w:pPr>
+        <w:spacing w:after="0" w:line="240" w:lineRule="auto"/>
+      </w:pPr>
+    </w:p>
+    <w:p>
+      <w:pPr>
+        <w:spacing w:after="80" w:line="240" w:lineRule="auto"/>
+        <w:rPr>
+          <w:b/>
+          <w:sz w:val="28"/>
+          <w:szCs w:val="28"/>
+          <w:u w:val="single"/>
+        </w:rPr>
+      </w:pPr>
+      <w:r>
+        <w:rPr>
+          <w:b/>
+          <w:sz w:val="28"/>
+          <w:szCs w:val="28"/>
+          <w:u w:val="single"/>
+        </w:rPr>
         <w:t>Work Experience</w:t>
       </w:r>
     </w:p>
@@ -1081,7 +1083,6 @@
           <w:szCs w:val="20"/>
         </w:rPr>
       </w:pPr>
-      <w:proofErr w:type="spellStart"/>
       <w:r>
         <w:rPr>
           <w:i/>
@@ -1106,7 +1107,6 @@
         </w:rPr>
         <w:t>tockCity</w:t>
       </w:r>
-      <w:proofErr w:type="spellEnd"/>
     </w:p>
     <w:p>
       <w:pPr>

</xml_diff>

<commit_message>
I still test these products, so this should be present tense
</commit_message>
<xml_diff>
--- a/Joseph_T_Lyons_Resume.docx
+++ b/Joseph_T_Lyons_Resume.docx
@@ -954,8 +954,6 @@
         </w:rPr>
         <w:t>and</w:t>
       </w:r>
-      <w:bookmarkStart w:id="0" w:name="_GoBack"/>
-      <w:bookmarkEnd w:id="0"/>
       <w:r>
         <w:rPr>
           <w:b/>
@@ -1352,7 +1350,16 @@
           <w:sz w:val="20"/>
           <w:szCs w:val="20"/>
         </w:rPr>
-        <w:t xml:space="preserve">Thoroughly and rigorously tested Digital Audio Workstation plugins for many </w:t>
+        <w:t>Thoroughly and rigorously test</w:t>
+      </w:r>
+      <w:bookmarkStart w:id="0" w:name="_GoBack"/>
+      <w:bookmarkEnd w:id="0"/>
+      <w:r>
+        <w:rPr>
+          <w:sz w:val="20"/>
+          <w:szCs w:val="20"/>
+        </w:rPr>
+        <w:t xml:space="preserve"> Digital Audio Workstation plugins for many </w:t>
       </w:r>
       <w:r>
         <w:rPr>

</xml_diff>

<commit_message>
More descriptive task description
</commit_message>
<xml_diff>
--- a/Joseph_T_Lyons_Resume.docx
+++ b/Joseph_T_Lyons_Resume.docx
@@ -1217,7 +1217,23 @@
           <w:sz w:val="20"/>
           <w:szCs w:val="20"/>
         </w:rPr>
-        <w:t>Create user interfaces using auto</w:t>
+        <w:t xml:space="preserve">Create </w:t>
+      </w:r>
+      <w:r>
+        <w:rPr>
+          <w:sz w:val="20"/>
+          <w:szCs w:val="20"/>
+        </w:rPr>
+        <w:t xml:space="preserve">scalable </w:t>
+      </w:r>
+      <w:bookmarkStart w:id="0" w:name="_GoBack"/>
+      <w:bookmarkEnd w:id="0"/>
+      <w:r>
+        <w:rPr>
+          <w:sz w:val="20"/>
+          <w:szCs w:val="20"/>
+        </w:rPr>
+        <w:t>user interfaces using auto</w:t>
       </w:r>
       <w:r>
         <w:rPr>
@@ -1350,16 +1366,7 @@
           <w:sz w:val="20"/>
           <w:szCs w:val="20"/>
         </w:rPr>
-        <w:t>Thoroughly and rigorously test</w:t>
-      </w:r>
-      <w:bookmarkStart w:id="0" w:name="_GoBack"/>
-      <w:bookmarkEnd w:id="0"/>
-      <w:r>
-        <w:rPr>
-          <w:sz w:val="20"/>
-          <w:szCs w:val="20"/>
-        </w:rPr>
-        <w:t xml:space="preserve"> Digital Audio Workstation plugins for many </w:t>
+        <w:t xml:space="preserve">Thoroughly and rigorously test Digital Audio Workstation plugins for many </w:t>
       </w:r>
       <w:r>
         <w:rPr>

</xml_diff>

<commit_message>
References and letters of recommendation should be in their own subheading
</commit_message>
<xml_diff>
--- a/Joseph_T_Lyons_Resume.docx
+++ b/Joseph_T_Lyons_Resume.docx
@@ -1045,7 +1045,23 @@
           <w:sz w:val="20"/>
           <w:szCs w:val="20"/>
         </w:rPr>
-        <w:t>Contributed to widely-known open-source projects, such as Rust-Lang and Atom (text editor)</w:t>
+        <w:t xml:space="preserve">Contributed to </w:t>
+      </w:r>
+      <w:proofErr w:type="gramStart"/>
+      <w:r>
+        <w:rPr>
+          <w:sz w:val="20"/>
+          <w:szCs w:val="20"/>
+        </w:rPr>
+        <w:t>widely-known</w:t>
+      </w:r>
+      <w:proofErr w:type="gramEnd"/>
+      <w:r>
+        <w:rPr>
+          <w:sz w:val="20"/>
+          <w:szCs w:val="20"/>
+        </w:rPr>
+        <w:t xml:space="preserve"> open-source projects, such as Rust-Lang and Atom (text editor)</w:t>
       </w:r>
     </w:p>
     <w:p>
@@ -1081,6 +1097,7 @@
           <w:szCs w:val="20"/>
         </w:rPr>
       </w:pPr>
+      <w:proofErr w:type="spellStart"/>
       <w:r>
         <w:rPr>
           <w:i/>
@@ -1105,6 +1122,7 @@
         </w:rPr>
         <w:t>tockCity</w:t>
       </w:r>
+      <w:proofErr w:type="spellEnd"/>
     </w:p>
     <w:p>
       <w:pPr>
@@ -1226,162 +1244,464 @@
         </w:rPr>
         <w:t xml:space="preserve">scalable </w:t>
       </w:r>
+      <w:r>
+        <w:rPr>
+          <w:sz w:val="20"/>
+          <w:szCs w:val="20"/>
+        </w:rPr>
+        <w:t>user interfaces using auto</w:t>
+      </w:r>
+      <w:r>
+        <w:rPr>
+          <w:sz w:val="20"/>
+          <w:szCs w:val="20"/>
+        </w:rPr>
+        <w:t xml:space="preserve"> </w:t>
+      </w:r>
+      <w:r>
+        <w:rPr>
+          <w:sz w:val="20"/>
+          <w:szCs w:val="20"/>
+        </w:rPr>
+        <w:t>layout</w:t>
+      </w:r>
+    </w:p>
+    <w:p>
+      <w:pPr>
+        <w:pStyle w:val="ListParagraph"/>
+        <w:numPr>
+          <w:ilvl w:val="0"/>
+          <w:numId w:val="5"/>
+        </w:numPr>
+        <w:spacing w:after="0" w:line="240" w:lineRule="auto"/>
+        <w:rPr>
+          <w:sz w:val="20"/>
+          <w:szCs w:val="20"/>
+        </w:rPr>
+      </w:pPr>
+      <w:r>
+        <w:rPr>
+          <w:sz w:val="20"/>
+          <w:szCs w:val="20"/>
+        </w:rPr>
+        <w:t>Enforce the usage of</w:t>
+      </w:r>
+      <w:r>
+        <w:rPr>
+          <w:sz w:val="20"/>
+          <w:szCs w:val="20"/>
+        </w:rPr>
+        <w:t xml:space="preserve"> the MVC development pattern</w:t>
+      </w:r>
+    </w:p>
+    <w:p>
+      <w:pPr>
+        <w:spacing w:after="0" w:line="240" w:lineRule="auto"/>
+        <w:rPr>
+          <w:sz w:val="20"/>
+          <w:szCs w:val="20"/>
+        </w:rPr>
+      </w:pPr>
+    </w:p>
+    <w:p>
+      <w:pPr>
+        <w:spacing w:after="0" w:line="240" w:lineRule="auto"/>
+        <w:rPr>
+          <w:sz w:val="20"/>
+          <w:szCs w:val="20"/>
+        </w:rPr>
+      </w:pPr>
+      <w:r>
+        <w:rPr>
+          <w:i/>
+          <w:sz w:val="20"/>
+          <w:szCs w:val="20"/>
+        </w:rPr>
+        <w:t>Various Companies</w:t>
+      </w:r>
+    </w:p>
+    <w:p>
+      <w:pPr>
+        <w:spacing w:after="0" w:line="240" w:lineRule="auto"/>
+        <w:rPr>
+          <w:sz w:val="20"/>
+          <w:szCs w:val="20"/>
+        </w:rPr>
+      </w:pPr>
+      <w:r>
+        <w:rPr>
+          <w:sz w:val="20"/>
+          <w:szCs w:val="20"/>
+        </w:rPr>
+        <w:t>Audio Software Beta Tester</w:t>
+      </w:r>
+      <w:r>
+        <w:rPr>
+          <w:sz w:val="20"/>
+          <w:szCs w:val="20"/>
+        </w:rPr>
+        <w:t xml:space="preserve"> | 20</w:t>
+      </w:r>
+      <w:r>
+        <w:rPr>
+          <w:sz w:val="20"/>
+          <w:szCs w:val="20"/>
+        </w:rPr>
+        <w:t>11</w:t>
+      </w:r>
+      <w:r>
+        <w:rPr>
+          <w:sz w:val="20"/>
+          <w:szCs w:val="20"/>
+        </w:rPr>
+        <w:t xml:space="preserve"> –</w:t>
+      </w:r>
+      <w:r>
+        <w:rPr>
+          <w:sz w:val="20"/>
+          <w:szCs w:val="20"/>
+        </w:rPr>
+        <w:t xml:space="preserve"> Present</w:t>
+      </w:r>
+    </w:p>
+    <w:p>
+      <w:pPr>
+        <w:pStyle w:val="ListParagraph"/>
+        <w:numPr>
+          <w:ilvl w:val="0"/>
+          <w:numId w:val="5"/>
+        </w:numPr>
+        <w:spacing w:after="0" w:line="240" w:lineRule="auto"/>
+        <w:rPr>
+          <w:sz w:val="20"/>
+          <w:szCs w:val="20"/>
+        </w:rPr>
+      </w:pPr>
+      <w:r>
+        <w:rPr>
+          <w:sz w:val="20"/>
+          <w:szCs w:val="20"/>
+        </w:rPr>
+        <w:t xml:space="preserve">Thoroughly and rigorously test Digital Audio Workstation plugins for many </w:t>
+      </w:r>
+      <w:r>
+        <w:rPr>
+          <w:sz w:val="20"/>
+          <w:szCs w:val="20"/>
+        </w:rPr>
+        <w:t xml:space="preserve">different </w:t>
+      </w:r>
+      <w:r>
+        <w:rPr>
+          <w:sz w:val="20"/>
+          <w:szCs w:val="20"/>
+        </w:rPr>
+        <w:t>audio developers</w:t>
+      </w:r>
+    </w:p>
+    <w:p>
+      <w:pPr>
+        <w:spacing w:after="0" w:line="240" w:lineRule="auto"/>
+        <w:rPr>
+          <w:iCs/>
+          <w:sz w:val="20"/>
+          <w:szCs w:val="20"/>
+        </w:rPr>
+      </w:pPr>
+    </w:p>
+    <w:p>
+      <w:pPr>
+        <w:spacing w:after="0" w:line="240" w:lineRule="auto"/>
+        <w:rPr>
+          <w:sz w:val="20"/>
+          <w:szCs w:val="20"/>
+        </w:rPr>
+      </w:pPr>
+      <w:r>
+        <w:rPr>
+          <w:i/>
+          <w:sz w:val="20"/>
+          <w:szCs w:val="20"/>
+        </w:rPr>
+        <w:lastRenderedPageBreak/>
+        <w:t>Ponderosa Steakhouse</w:t>
+      </w:r>
+    </w:p>
+    <w:p>
+      <w:pPr>
+        <w:spacing w:after="0" w:line="240" w:lineRule="auto"/>
+        <w:rPr>
+          <w:sz w:val="20"/>
+          <w:szCs w:val="20"/>
+        </w:rPr>
+      </w:pPr>
+      <w:r>
+        <w:rPr>
+          <w:sz w:val="20"/>
+          <w:szCs w:val="20"/>
+        </w:rPr>
+        <w:t>V</w:t>
+      </w:r>
+      <w:r>
+        <w:rPr>
+          <w:sz w:val="20"/>
+          <w:szCs w:val="20"/>
+        </w:rPr>
+        <w:t xml:space="preserve">arious </w:t>
+      </w:r>
+      <w:r>
+        <w:rPr>
+          <w:sz w:val="20"/>
+          <w:szCs w:val="20"/>
+        </w:rPr>
+        <w:t>R</w:t>
+      </w:r>
+      <w:r>
+        <w:rPr>
+          <w:sz w:val="20"/>
+          <w:szCs w:val="20"/>
+        </w:rPr>
+        <w:t>oles</w:t>
+      </w:r>
+      <w:r>
+        <w:rPr>
+          <w:sz w:val="20"/>
+          <w:szCs w:val="20"/>
+        </w:rPr>
+        <w:t xml:space="preserve"> </w:t>
+      </w:r>
+      <w:r>
+        <w:rPr>
+          <w:sz w:val="20"/>
+          <w:szCs w:val="20"/>
+        </w:rPr>
+        <w:t xml:space="preserve">| November 2008 – </w:t>
+      </w:r>
+      <w:r>
+        <w:rPr>
+          <w:sz w:val="20"/>
+          <w:szCs w:val="20"/>
+        </w:rPr>
+        <w:t>August 2019</w:t>
+      </w:r>
+    </w:p>
+    <w:p>
+      <w:pPr>
+        <w:pStyle w:val="ListParagraph"/>
+        <w:numPr>
+          <w:ilvl w:val="0"/>
+          <w:numId w:val="5"/>
+        </w:numPr>
+        <w:spacing w:after="0" w:line="240" w:lineRule="auto"/>
+        <w:rPr>
+          <w:sz w:val="20"/>
+          <w:szCs w:val="20"/>
+        </w:rPr>
+      </w:pPr>
+      <w:r>
+        <w:rPr>
+          <w:sz w:val="20"/>
+          <w:szCs w:val="20"/>
+        </w:rPr>
+        <w:t>Work</w:t>
+      </w:r>
+      <w:r>
+        <w:rPr>
+          <w:sz w:val="20"/>
+          <w:szCs w:val="20"/>
+        </w:rPr>
+        <w:t>ed</w:t>
+      </w:r>
+      <w:r>
+        <w:rPr>
+          <w:sz w:val="20"/>
+          <w:szCs w:val="20"/>
+        </w:rPr>
+        <w:t xml:space="preserve"> various positions, including cook, maintenance, and management</w:t>
+      </w:r>
+    </w:p>
+    <w:p>
+      <w:pPr>
+        <w:pStyle w:val="ListParagraph"/>
+        <w:numPr>
+          <w:ilvl w:val="0"/>
+          <w:numId w:val="5"/>
+        </w:numPr>
+        <w:spacing w:after="0" w:line="240" w:lineRule="auto"/>
+        <w:rPr>
+          <w:sz w:val="20"/>
+          <w:szCs w:val="20"/>
+        </w:rPr>
+      </w:pPr>
+      <w:r>
+        <w:rPr>
+          <w:sz w:val="20"/>
+          <w:szCs w:val="20"/>
+        </w:rPr>
+        <w:t>Obtained the ability to w</w:t>
+      </w:r>
+      <w:r>
+        <w:rPr>
+          <w:sz w:val="20"/>
+          <w:szCs w:val="20"/>
+        </w:rPr>
+        <w:t>ork and communicate within a team</w:t>
+      </w:r>
+    </w:p>
+    <w:p>
+      <w:pPr>
+        <w:pStyle w:val="ListParagraph"/>
+        <w:numPr>
+          <w:ilvl w:val="0"/>
+          <w:numId w:val="5"/>
+        </w:numPr>
+        <w:spacing w:after="0" w:line="240" w:lineRule="auto"/>
+        <w:rPr>
+          <w:sz w:val="20"/>
+          <w:szCs w:val="20"/>
+        </w:rPr>
+      </w:pPr>
+      <w:r>
+        <w:rPr>
+          <w:sz w:val="20"/>
+          <w:szCs w:val="20"/>
+        </w:rPr>
+        <w:t>Entrust</w:t>
+      </w:r>
+      <w:r>
+        <w:rPr>
+          <w:sz w:val="20"/>
+          <w:szCs w:val="20"/>
+        </w:rPr>
+        <w:t>ed</w:t>
+      </w:r>
+      <w:r>
+        <w:rPr>
+          <w:sz w:val="20"/>
+          <w:szCs w:val="20"/>
+        </w:rPr>
+        <w:t xml:space="preserve"> to train employees in new positions</w:t>
+      </w:r>
+    </w:p>
+    <w:p>
+      <w:pPr>
+        <w:pStyle w:val="ListParagraph"/>
+        <w:numPr>
+          <w:ilvl w:val="0"/>
+          <w:numId w:val="5"/>
+        </w:numPr>
+        <w:spacing w:after="0" w:line="240" w:lineRule="auto"/>
+        <w:rPr>
+          <w:sz w:val="20"/>
+          <w:szCs w:val="20"/>
+        </w:rPr>
+      </w:pPr>
+      <w:r>
+        <w:rPr>
+          <w:sz w:val="20"/>
+          <w:szCs w:val="20"/>
+        </w:rPr>
+        <w:t>Develop</w:t>
+      </w:r>
+      <w:r>
+        <w:rPr>
+          <w:sz w:val="20"/>
+          <w:szCs w:val="20"/>
+        </w:rPr>
+        <w:t>ed</w:t>
+      </w:r>
+      <w:r>
+        <w:rPr>
+          <w:sz w:val="20"/>
+          <w:szCs w:val="20"/>
+        </w:rPr>
+        <w:t xml:space="preserve"> organizational tactics and time management skills in order to consistently serve quality product</w:t>
+      </w:r>
+    </w:p>
+    <w:p>
+      <w:pPr>
+        <w:spacing w:after="0" w:line="240" w:lineRule="auto"/>
+        <w:rPr>
+          <w:sz w:val="20"/>
+          <w:szCs w:val="20"/>
+        </w:rPr>
+      </w:pPr>
+    </w:p>
+    <w:p>
+      <w:pPr>
+        <w:spacing w:after="80" w:line="240" w:lineRule="auto"/>
+        <w:rPr>
+          <w:b/>
+          <w:sz w:val="28"/>
+          <w:szCs w:val="28"/>
+          <w:u w:val="single"/>
+        </w:rPr>
+      </w:pPr>
+      <w:r>
+        <w:rPr>
+          <w:b/>
+          <w:sz w:val="28"/>
+          <w:szCs w:val="28"/>
+          <w:u w:val="single"/>
+        </w:rPr>
+        <w:t xml:space="preserve">References and </w:t>
+      </w:r>
+      <w:r>
+        <w:rPr>
+          <w:b/>
+          <w:sz w:val="28"/>
+          <w:szCs w:val="28"/>
+          <w:u w:val="single"/>
+        </w:rPr>
+        <w:t>L</w:t>
+      </w:r>
+      <w:r>
+        <w:rPr>
+          <w:b/>
+          <w:sz w:val="28"/>
+          <w:szCs w:val="28"/>
+          <w:u w:val="single"/>
+        </w:rPr>
+        <w:t xml:space="preserve">etters of </w:t>
+      </w:r>
+      <w:r>
+        <w:rPr>
+          <w:b/>
+          <w:sz w:val="28"/>
+          <w:szCs w:val="28"/>
+          <w:u w:val="single"/>
+        </w:rPr>
+        <w:t>R</w:t>
+      </w:r>
+      <w:r>
+        <w:rPr>
+          <w:b/>
+          <w:sz w:val="28"/>
+          <w:szCs w:val="28"/>
+          <w:u w:val="single"/>
+        </w:rPr>
+        <w:t>ecommenda</w:t>
+      </w:r>
       <w:bookmarkStart w:id="0" w:name="_GoBack"/>
       <w:bookmarkEnd w:id="0"/>
       <w:r>
         <w:rPr>
-          <w:sz w:val="20"/>
-          <w:szCs w:val="20"/>
-        </w:rPr>
-        <w:t>user interfaces using auto</w:t>
-      </w:r>
-      <w:r>
-        <w:rPr>
-          <w:sz w:val="20"/>
-          <w:szCs w:val="20"/>
+          <w:b/>
+          <w:sz w:val="28"/>
+          <w:szCs w:val="28"/>
+          <w:u w:val="single"/>
+        </w:rPr>
+        <w:t>tion</w:t>
+      </w:r>
+      <w:r>
+        <w:rPr>
+          <w:b/>
+          <w:sz w:val="28"/>
+          <w:szCs w:val="28"/>
+          <w:u w:val="single"/>
         </w:rPr>
         <w:t xml:space="preserve"> </w:t>
       </w:r>
-      <w:r>
-        <w:rPr>
-          <w:sz w:val="20"/>
-          <w:szCs w:val="20"/>
-        </w:rPr>
-        <w:t>layout</w:t>
-      </w:r>
-    </w:p>
-    <w:p>
-      <w:pPr>
-        <w:pStyle w:val="ListParagraph"/>
-        <w:numPr>
-          <w:ilvl w:val="0"/>
-          <w:numId w:val="5"/>
-        </w:numPr>
-        <w:spacing w:after="0" w:line="240" w:lineRule="auto"/>
-        <w:rPr>
-          <w:sz w:val="20"/>
-          <w:szCs w:val="20"/>
-        </w:rPr>
-      </w:pPr>
-      <w:r>
-        <w:rPr>
-          <w:sz w:val="20"/>
-          <w:szCs w:val="20"/>
-        </w:rPr>
-        <w:t>Enforce the usage of</w:t>
-      </w:r>
-      <w:r>
-        <w:rPr>
-          <w:sz w:val="20"/>
-          <w:szCs w:val="20"/>
-        </w:rPr>
-        <w:t xml:space="preserve"> the MVC development pattern</w:t>
-      </w:r>
-    </w:p>
-    <w:p>
-      <w:pPr>
-        <w:spacing w:after="0" w:line="240" w:lineRule="auto"/>
-        <w:rPr>
-          <w:sz w:val="20"/>
-          <w:szCs w:val="20"/>
-        </w:rPr>
-      </w:pPr>
-    </w:p>
-    <w:p>
-      <w:pPr>
-        <w:spacing w:after="0" w:line="240" w:lineRule="auto"/>
-        <w:rPr>
-          <w:sz w:val="20"/>
-          <w:szCs w:val="20"/>
-        </w:rPr>
-      </w:pPr>
-      <w:r>
-        <w:rPr>
-          <w:i/>
-          <w:sz w:val="20"/>
-          <w:szCs w:val="20"/>
-        </w:rPr>
-        <w:t>Various Companies</w:t>
-      </w:r>
-    </w:p>
-    <w:p>
-      <w:pPr>
-        <w:spacing w:after="0" w:line="240" w:lineRule="auto"/>
-        <w:rPr>
-          <w:sz w:val="20"/>
-          <w:szCs w:val="20"/>
-        </w:rPr>
-      </w:pPr>
-      <w:r>
-        <w:rPr>
-          <w:sz w:val="20"/>
-          <w:szCs w:val="20"/>
-        </w:rPr>
-        <w:t>Audio Software Beta Tester</w:t>
-      </w:r>
-      <w:r>
-        <w:rPr>
-          <w:sz w:val="20"/>
-          <w:szCs w:val="20"/>
-        </w:rPr>
-        <w:t xml:space="preserve"> | 20</w:t>
-      </w:r>
-      <w:r>
-        <w:rPr>
-          <w:sz w:val="20"/>
-          <w:szCs w:val="20"/>
-        </w:rPr>
-        <w:t>11</w:t>
-      </w:r>
-      <w:r>
-        <w:rPr>
-          <w:sz w:val="20"/>
-          <w:szCs w:val="20"/>
-        </w:rPr>
-        <w:t xml:space="preserve"> –</w:t>
-      </w:r>
-      <w:r>
-        <w:rPr>
-          <w:sz w:val="20"/>
-          <w:szCs w:val="20"/>
-        </w:rPr>
-        <w:t xml:space="preserve"> Present</w:t>
-      </w:r>
-    </w:p>
-    <w:p>
-      <w:pPr>
-        <w:pStyle w:val="ListParagraph"/>
-        <w:numPr>
-          <w:ilvl w:val="0"/>
-          <w:numId w:val="5"/>
-        </w:numPr>
-        <w:spacing w:after="0" w:line="240" w:lineRule="auto"/>
-        <w:rPr>
-          <w:sz w:val="20"/>
-          <w:szCs w:val="20"/>
-        </w:rPr>
-      </w:pPr>
-      <w:r>
-        <w:rPr>
-          <w:sz w:val="20"/>
-          <w:szCs w:val="20"/>
-        </w:rPr>
-        <w:t xml:space="preserve">Thoroughly and rigorously test Digital Audio Workstation plugins for many </w:t>
-      </w:r>
-      <w:r>
-        <w:rPr>
-          <w:sz w:val="20"/>
-          <w:szCs w:val="20"/>
-        </w:rPr>
-        <w:t xml:space="preserve">different </w:t>
-      </w:r>
-      <w:r>
-        <w:rPr>
-          <w:sz w:val="20"/>
-          <w:szCs w:val="20"/>
-        </w:rPr>
-        <w:t>audio developers</w:t>
-      </w:r>
     </w:p>
     <w:p>
       <w:pPr>
@@ -1392,288 +1712,21 @@
           <w:szCs w:val="20"/>
         </w:rPr>
       </w:pPr>
-    </w:p>
-    <w:p>
-      <w:pPr>
-        <w:spacing w:after="0" w:line="240" w:lineRule="auto"/>
-        <w:rPr>
-          <w:sz w:val="20"/>
-          <w:szCs w:val="20"/>
-        </w:rPr>
-      </w:pPr>
-      <w:r>
-        <w:rPr>
-          <w:i/>
-          <w:sz w:val="20"/>
-          <w:szCs w:val="20"/>
-        </w:rPr>
-        <w:lastRenderedPageBreak/>
-        <w:t>Ponderosa Steakhouse</w:t>
-      </w:r>
-    </w:p>
-    <w:p>
-      <w:pPr>
-        <w:spacing w:after="0" w:line="240" w:lineRule="auto"/>
-        <w:rPr>
-          <w:sz w:val="20"/>
-          <w:szCs w:val="20"/>
-        </w:rPr>
-      </w:pPr>
-      <w:r>
-        <w:rPr>
-          <w:sz w:val="20"/>
-          <w:szCs w:val="20"/>
-        </w:rPr>
-        <w:t>V</w:t>
-      </w:r>
-      <w:r>
-        <w:rPr>
-          <w:sz w:val="20"/>
-          <w:szCs w:val="20"/>
-        </w:rPr>
-        <w:t xml:space="preserve">arious </w:t>
-      </w:r>
-      <w:r>
-        <w:rPr>
-          <w:sz w:val="20"/>
-          <w:szCs w:val="20"/>
-        </w:rPr>
-        <w:t>R</w:t>
-      </w:r>
-      <w:r>
-        <w:rPr>
-          <w:sz w:val="20"/>
-          <w:szCs w:val="20"/>
-        </w:rPr>
-        <w:t>oles</w:t>
-      </w:r>
-      <w:r>
-        <w:rPr>
-          <w:sz w:val="20"/>
-          <w:szCs w:val="20"/>
-        </w:rPr>
-        <w:t xml:space="preserve"> </w:t>
-      </w:r>
-      <w:r>
-        <w:rPr>
-          <w:sz w:val="20"/>
-          <w:szCs w:val="20"/>
-        </w:rPr>
-        <w:t xml:space="preserve">| November 2008 – </w:t>
-      </w:r>
-      <w:r>
-        <w:rPr>
-          <w:sz w:val="20"/>
-          <w:szCs w:val="20"/>
-        </w:rPr>
-        <w:t>August 2019</w:t>
-      </w:r>
-    </w:p>
-    <w:p>
-      <w:pPr>
-        <w:pStyle w:val="ListParagraph"/>
-        <w:numPr>
-          <w:ilvl w:val="0"/>
-          <w:numId w:val="5"/>
-        </w:numPr>
-        <w:spacing w:after="0" w:line="240" w:lineRule="auto"/>
-        <w:rPr>
-          <w:sz w:val="20"/>
-          <w:szCs w:val="20"/>
-        </w:rPr>
-      </w:pPr>
-      <w:r>
-        <w:rPr>
-          <w:sz w:val="20"/>
-          <w:szCs w:val="20"/>
-        </w:rPr>
-        <w:t>Work</w:t>
-      </w:r>
-      <w:r>
-        <w:rPr>
-          <w:sz w:val="20"/>
-          <w:szCs w:val="20"/>
-        </w:rPr>
-        <w:t>ed</w:t>
-      </w:r>
-      <w:r>
-        <w:rPr>
-          <w:sz w:val="20"/>
-          <w:szCs w:val="20"/>
-        </w:rPr>
-        <w:t xml:space="preserve"> various positions, including cook, maintenance, and management</w:t>
-      </w:r>
-    </w:p>
-    <w:p>
-      <w:pPr>
-        <w:pStyle w:val="ListParagraph"/>
-        <w:numPr>
-          <w:ilvl w:val="0"/>
-          <w:numId w:val="5"/>
-        </w:numPr>
-        <w:spacing w:after="0" w:line="240" w:lineRule="auto"/>
-        <w:rPr>
-          <w:sz w:val="20"/>
-          <w:szCs w:val="20"/>
-        </w:rPr>
-      </w:pPr>
-      <w:r>
-        <w:rPr>
-          <w:sz w:val="20"/>
-          <w:szCs w:val="20"/>
-        </w:rPr>
-        <w:t>Obtained the ability to w</w:t>
-      </w:r>
-      <w:r>
-        <w:rPr>
-          <w:sz w:val="20"/>
-          <w:szCs w:val="20"/>
-        </w:rPr>
-        <w:t>ork and communicate within a team</w:t>
-      </w:r>
-    </w:p>
-    <w:p>
-      <w:pPr>
-        <w:pStyle w:val="ListParagraph"/>
-        <w:numPr>
-          <w:ilvl w:val="0"/>
-          <w:numId w:val="5"/>
-        </w:numPr>
-        <w:spacing w:after="0" w:line="240" w:lineRule="auto"/>
-        <w:rPr>
-          <w:sz w:val="20"/>
-          <w:szCs w:val="20"/>
-        </w:rPr>
-      </w:pPr>
-      <w:r>
-        <w:rPr>
-          <w:sz w:val="20"/>
-          <w:szCs w:val="20"/>
-        </w:rPr>
-        <w:t>Entrust</w:t>
-      </w:r>
-      <w:r>
-        <w:rPr>
-          <w:sz w:val="20"/>
-          <w:szCs w:val="20"/>
-        </w:rPr>
-        <w:t>ed</w:t>
-      </w:r>
-      <w:r>
-        <w:rPr>
-          <w:sz w:val="20"/>
-          <w:szCs w:val="20"/>
-        </w:rPr>
-        <w:t xml:space="preserve"> to train employees in new positions</w:t>
-      </w:r>
-    </w:p>
-    <w:p>
-      <w:pPr>
-        <w:pStyle w:val="ListParagraph"/>
-        <w:numPr>
-          <w:ilvl w:val="0"/>
-          <w:numId w:val="5"/>
-        </w:numPr>
-        <w:spacing w:after="0" w:line="240" w:lineRule="auto"/>
-        <w:rPr>
-          <w:sz w:val="20"/>
-          <w:szCs w:val="20"/>
-        </w:rPr>
-      </w:pPr>
-      <w:r>
-        <w:rPr>
-          <w:sz w:val="20"/>
-          <w:szCs w:val="20"/>
-        </w:rPr>
-        <w:t>Develop</w:t>
-      </w:r>
-      <w:r>
-        <w:rPr>
-          <w:sz w:val="20"/>
-          <w:szCs w:val="20"/>
-        </w:rPr>
-        <w:t>ed</w:t>
-      </w:r>
-      <w:r>
-        <w:rPr>
-          <w:sz w:val="20"/>
-          <w:szCs w:val="20"/>
-        </w:rPr>
-        <w:t xml:space="preserve"> organizational tactics and time management skills in order to consistently serve quality product</w:t>
-      </w:r>
-    </w:p>
-    <w:p>
-      <w:pPr>
-        <w:spacing w:after="0" w:line="240" w:lineRule="auto"/>
-        <w:rPr>
-          <w:sz w:val="20"/>
-          <w:szCs w:val="20"/>
-        </w:rPr>
-      </w:pPr>
-    </w:p>
-    <w:p>
-      <w:pPr>
-        <w:spacing w:after="0" w:line="240" w:lineRule="auto"/>
-        <w:rPr>
-          <w:sz w:val="20"/>
-          <w:szCs w:val="20"/>
-        </w:rPr>
-      </w:pPr>
-      <w:r>
-        <w:rPr>
-          <w:i/>
-          <w:sz w:val="20"/>
-          <w:szCs w:val="20"/>
-        </w:rPr>
-        <w:t xml:space="preserve">References and </w:t>
-      </w:r>
-      <w:r>
-        <w:rPr>
-          <w:i/>
-          <w:sz w:val="20"/>
-          <w:szCs w:val="20"/>
-        </w:rPr>
-        <w:t>L</w:t>
-      </w:r>
-      <w:r>
-        <w:rPr>
-          <w:i/>
-          <w:sz w:val="20"/>
-          <w:szCs w:val="20"/>
-        </w:rPr>
-        <w:t xml:space="preserve">etters of </w:t>
-      </w:r>
-      <w:r>
-        <w:rPr>
-          <w:i/>
-          <w:sz w:val="20"/>
-          <w:szCs w:val="20"/>
-        </w:rPr>
-        <w:t>R</w:t>
-      </w:r>
-      <w:r>
-        <w:rPr>
-          <w:i/>
-          <w:sz w:val="20"/>
-          <w:szCs w:val="20"/>
-        </w:rPr>
-        <w:t>ecommendation</w:t>
-      </w:r>
-      <w:r>
-        <w:rPr>
-          <w:i/>
-          <w:sz w:val="20"/>
-          <w:szCs w:val="20"/>
-        </w:rPr>
-        <w:t xml:space="preserve"> </w:t>
-      </w:r>
-      <w:r>
-        <w:rPr>
-          <w:i/>
-          <w:sz w:val="20"/>
-          <w:szCs w:val="20"/>
-        </w:rPr>
-        <w:t>available upon request</w:t>
+      <w:r>
+        <w:rPr>
+          <w:iCs/>
+          <w:sz w:val="20"/>
+          <w:szCs w:val="20"/>
+        </w:rPr>
+        <w:t>A</w:t>
+      </w:r>
+      <w:r>
+        <w:rPr>
+          <w:iCs/>
+          <w:sz w:val="20"/>
+          <w:szCs w:val="20"/>
+        </w:rPr>
+        <w:t>vailable upon request</w:t>
       </w:r>
     </w:p>
     <w:sectPr>

</xml_diff>

<commit_message>
Add spaces around `/`
</commit_message>
<xml_diff>
--- a/Joseph_T_Lyons_Resume.docx
+++ b/Joseph_T_Lyons_Resume.docx
@@ -289,7 +289,35 @@
           <w:sz w:val="20"/>
           <w:szCs w:val="20"/>
         </w:rPr>
-        <w:t>C/C++</w:t>
+        <w:t>C</w:t>
+      </w:r>
+      <w:r>
+        <w:rPr>
+          <w:sz w:val="20"/>
+          <w:szCs w:val="20"/>
+        </w:rPr>
+        <w:t xml:space="preserve"> </w:t>
+      </w:r>
+      <w:r>
+        <w:rPr>
+          <w:sz w:val="20"/>
+          <w:szCs w:val="20"/>
+        </w:rPr>
+        <w:t>/</w:t>
+      </w:r>
+      <w:r>
+        <w:rPr>
+          <w:sz w:val="20"/>
+          <w:szCs w:val="20"/>
+        </w:rPr>
+        <w:t xml:space="preserve"> </w:t>
+      </w:r>
+      <w:r>
+        <w:rPr>
+          <w:sz w:val="20"/>
+          <w:szCs w:val="20"/>
+        </w:rPr>
+        <w:t>C++</w:t>
       </w:r>
     </w:p>
     <w:p>
@@ -758,6 +786,8 @@
         </w:rPr>
         <w:t>May 2019</w:t>
       </w:r>
+      <w:bookmarkStart w:id="0" w:name="_GoBack"/>
+      <w:bookmarkEnd w:id="0"/>
     </w:p>
     <w:p>
       <w:pPr>
@@ -777,7 +807,35 @@
           <w:sz w:val="20"/>
           <w:szCs w:val="20"/>
         </w:rPr>
-        <w:t>Graduated with Highest Distinction with a GPA of 3.98/4.0</w:t>
+        <w:t>Graduated with Highest Distinction with a GPA of 3.98</w:t>
+      </w:r>
+      <w:r>
+        <w:rPr>
+          <w:sz w:val="20"/>
+          <w:szCs w:val="20"/>
+        </w:rPr>
+        <w:t xml:space="preserve"> </w:t>
+      </w:r>
+      <w:r>
+        <w:rPr>
+          <w:sz w:val="20"/>
+          <w:szCs w:val="20"/>
+        </w:rPr>
+        <w:t>/</w:t>
+      </w:r>
+      <w:r>
+        <w:rPr>
+          <w:sz w:val="20"/>
+          <w:szCs w:val="20"/>
+        </w:rPr>
+        <w:t xml:space="preserve"> </w:t>
+      </w:r>
+      <w:r>
+        <w:rPr>
+          <w:sz w:val="20"/>
+          <w:szCs w:val="20"/>
+        </w:rPr>
+        <w:t>4.0</w:t>
       </w:r>
     </w:p>
     <w:p>
@@ -1045,23 +1103,7 @@
           <w:sz w:val="20"/>
           <w:szCs w:val="20"/>
         </w:rPr>
-        <w:t xml:space="preserve">Contributed to </w:t>
-      </w:r>
-      <w:proofErr w:type="gramStart"/>
-      <w:r>
-        <w:rPr>
-          <w:sz w:val="20"/>
-          <w:szCs w:val="20"/>
-        </w:rPr>
-        <w:t>widely-known</w:t>
-      </w:r>
-      <w:proofErr w:type="gramEnd"/>
-      <w:r>
-        <w:rPr>
-          <w:sz w:val="20"/>
-          <w:szCs w:val="20"/>
-        </w:rPr>
-        <w:t xml:space="preserve"> open-source projects, such as Rust-Lang and Atom (text editor)</w:t>
+        <w:t>Contributed to widely-known open-source projects, such as Rust-Lang and Atom (text editor)</w:t>
       </w:r>
     </w:p>
     <w:p>
@@ -1097,7 +1139,6 @@
           <w:szCs w:val="20"/>
         </w:rPr>
       </w:pPr>
-      <w:proofErr w:type="spellStart"/>
       <w:r>
         <w:rPr>
           <w:i/>
@@ -1122,7 +1163,6 @@
         </w:rPr>
         <w:t>tockCity</w:t>
       </w:r>
-      <w:proofErr w:type="spellEnd"/>
     </w:p>
     <w:p>
       <w:pPr>
@@ -1680,18 +1720,7 @@
           <w:szCs w:val="28"/>
           <w:u w:val="single"/>
         </w:rPr>
-        <w:t>ecommenda</w:t>
-      </w:r>
-      <w:bookmarkStart w:id="0" w:name="_GoBack"/>
-      <w:bookmarkEnd w:id="0"/>
-      <w:r>
-        <w:rPr>
-          <w:b/>
-          <w:sz w:val="28"/>
-          <w:szCs w:val="28"/>
-          <w:u w:val="single"/>
-        </w:rPr>
-        <w:t>tion</w:t>
+        <w:t>ecommendation</w:t>
       </w:r>
       <w:r>
         <w:rPr>

</xml_diff>

<commit_message>
Place C++ first and add "modern" to it
</commit_message>
<xml_diff>
--- a/Joseph_T_Lyons_Resume.docx
+++ b/Joseph_T_Lyons_Resume.docx
@@ -289,36 +289,10 @@
           <w:sz w:val="20"/>
           <w:szCs w:val="20"/>
         </w:rPr>
-        <w:t>C</w:t>
-      </w:r>
-      <w:r>
-        <w:rPr>
-          <w:sz w:val="20"/>
-          <w:szCs w:val="20"/>
-        </w:rPr>
-        <w:t xml:space="preserve"> </w:t>
-      </w:r>
-      <w:r>
-        <w:rPr>
-          <w:sz w:val="20"/>
-          <w:szCs w:val="20"/>
-        </w:rPr>
-        <w:t>/</w:t>
-      </w:r>
-      <w:r>
-        <w:rPr>
-          <w:sz w:val="20"/>
-          <w:szCs w:val="20"/>
-        </w:rPr>
-        <w:t xml:space="preserve"> </w:t>
-      </w:r>
-      <w:r>
-        <w:rPr>
-          <w:sz w:val="20"/>
-          <w:szCs w:val="20"/>
-        </w:rPr>
-        <w:t>C++</w:t>
-      </w:r>
+        <w:t>Modern C++ / C</w:t>
+      </w:r>
+      <w:bookmarkStart w:id="0" w:name="_GoBack"/>
+      <w:bookmarkEnd w:id="0"/>
     </w:p>
     <w:p>
       <w:pPr>
@@ -786,8 +760,6 @@
         </w:rPr>
         <w:t>May 2019</w:t>
       </w:r>
-      <w:bookmarkStart w:id="0" w:name="_GoBack"/>
-      <w:bookmarkEnd w:id="0"/>
     </w:p>
     <w:p>
       <w:pPr>

</xml_diff>

<commit_message>
Way too many spam and "robocalls"
</commit_message>
<xml_diff>
--- a/Joseph_T_Lyons_Resume.docx
+++ b/Joseph_T_Lyons_Resume.docx
@@ -42,23 +42,25 @@
     <w:p>
       <w:pPr>
         <w:spacing w:after="0" w:line="240" w:lineRule="auto"/>
-        <w:rPr>
-          <w:rFonts w:cstheme="minorHAnsi"/>
-        </w:rPr>
       </w:pPr>
       <w:r>
         <w:rPr>
           <w:b/>
           <w:bCs/>
         </w:rPr>
-        <w:t>Phone</w:t>
+        <w:t>Email</w:t>
       </w:r>
       <w:r>
         <w:t xml:space="preserve">: </w:t>
       </w:r>
-      <w:r>
-        <w:t xml:space="preserve">574-540-7601 </w:t>
-      </w:r>
+      <w:hyperlink r:id="rId5" w:history="1">
+        <w:r>
+          <w:rPr>
+            <w:rStyle w:val="Hyperlink"/>
+          </w:rPr>
+          <w:t>JosephTLyons@gmail.com</w:t>
+        </w:r>
+      </w:hyperlink>
     </w:p>
     <w:p>
       <w:pPr>
@@ -72,13 +74,16 @@
           <w:b/>
           <w:bCs/>
         </w:rPr>
-        <w:t>Email</w:t>
+        <w:t>Phone</w:t>
       </w:r>
       <w:r>
         <w:t xml:space="preserve">: </w:t>
       </w:r>
       <w:r>
-        <w:t>JosephTLyons@gmail.com</w:t>
+        <w:t>Will be supplied via email to avoid spam and “robocalls”</w:t>
+      </w:r>
+      <w:r>
+        <w:t xml:space="preserve"> </w:t>
       </w:r>
     </w:p>
     <w:p>
@@ -101,6 +106,8 @@
       <w:r>
         <w:t>github.com/JosephTLyons</w:t>
       </w:r>
+      <w:bookmarkStart w:id="0" w:name="_GoBack"/>
+      <w:bookmarkEnd w:id="0"/>
     </w:p>
     <w:p>
       <w:pPr>
@@ -291,8 +298,6 @@
         </w:rPr>
         <w:t>Modern C++ / C</w:t>
       </w:r>
-      <w:bookmarkStart w:id="0" w:name="_GoBack"/>
-      <w:bookmarkEnd w:id="0"/>
     </w:p>
     <w:p>
       <w:pPr>
@@ -2815,6 +2820,18 @@
     <w:basedOn w:val="DefaultParagraphFont"/>
     <w:rsid w:val="00E64954"/>
   </w:style>
+  <w:style w:type="character" w:styleId="UnresolvedMention">
+    <w:name w:val="Unresolved Mention"/>
+    <w:basedOn w:val="DefaultParagraphFont"/>
+    <w:uiPriority w:val="99"/>
+    <w:semiHidden/>
+    <w:unhideWhenUsed/>
+    <w:rsid w:val="00021A45"/>
+    <w:rPr>
+      <w:color w:val="605E5C"/>
+      <w:shd w:val="clear" w:color="auto" w:fill="E1DFDD"/>
+    </w:rPr>
+  </w:style>
 </w:styles>
 </file>
 

</xml_diff>

<commit_message>
Keep consistent with "Plug-in"
</commit_message>
<xml_diff>
--- a/Joseph_T_Lyons_Resume.docx
+++ b/Joseph_T_Lyons_Resume.docx
@@ -77,10 +77,7 @@
         <w:t>Phone</w:t>
       </w:r>
       <w:r>
-        <w:t xml:space="preserve">: </w:t>
-      </w:r>
-      <w:r>
-        <w:t>Will be supplied via email to avoid spam and “robocalls”</w:t>
+        <w:t>: Will be supplied via email to avoid spam and “robocalls”</w:t>
       </w:r>
       <w:r>
         <w:t xml:space="preserve"> </w:t>
@@ -106,8 +103,6 @@
       <w:r>
         <w:t>github.com/JosephTLyons</w:t>
       </w:r>
-      <w:bookmarkStart w:id="0" w:name="_GoBack"/>
-      <w:bookmarkEnd w:id="0"/>
     </w:p>
     <w:p>
       <w:pPr>
@@ -1399,7 +1394,23 @@
           <w:sz w:val="20"/>
           <w:szCs w:val="20"/>
         </w:rPr>
-        <w:t xml:space="preserve">Thoroughly and rigorously test Digital Audio Workstation plugins for many </w:t>
+        <w:t>Thoroughly and rigorously test Digital Audio Workstation plug</w:t>
+      </w:r>
+      <w:r>
+        <w:rPr>
+          <w:sz w:val="20"/>
+          <w:szCs w:val="20"/>
+        </w:rPr>
+        <w:t>-</w:t>
+      </w:r>
+      <w:bookmarkStart w:id="0" w:name="_GoBack"/>
+      <w:bookmarkEnd w:id="0"/>
+      <w:r>
+        <w:rPr>
+          <w:sz w:val="20"/>
+          <w:szCs w:val="20"/>
+        </w:rPr>
+        <w:t xml:space="preserve">ins for many </w:t>
       </w:r>
       <w:r>
         <w:rPr>

</xml_diff>

<commit_message>
Reorder responsibilities at LivestockCity
</commit_message>
<xml_diff>
--- a/Joseph_T_Lyons_Resume.docx
+++ b/Joseph_T_Lyons_Resume.docx
@@ -1075,7 +1075,23 @@
           <w:sz w:val="20"/>
           <w:szCs w:val="20"/>
         </w:rPr>
-        <w:t>Contributed to widely-known open-source projects, such as Rust-Lang and Atom (text editor)</w:t>
+        <w:t xml:space="preserve">Contributed to </w:t>
+      </w:r>
+      <w:proofErr w:type="gramStart"/>
+      <w:r>
+        <w:rPr>
+          <w:sz w:val="20"/>
+          <w:szCs w:val="20"/>
+        </w:rPr>
+        <w:t>widely-known</w:t>
+      </w:r>
+      <w:proofErr w:type="gramEnd"/>
+      <w:r>
+        <w:rPr>
+          <w:sz w:val="20"/>
+          <w:szCs w:val="20"/>
+        </w:rPr>
+        <w:t xml:space="preserve"> open-source projects, such as Rust-Lang and Atom (text editor)</w:t>
       </w:r>
     </w:p>
     <w:p>
@@ -1111,6 +1127,7 @@
           <w:szCs w:val="20"/>
         </w:rPr>
       </w:pPr>
+      <w:proofErr w:type="spellStart"/>
       <w:r>
         <w:rPr>
           <w:i/>
@@ -1135,6 +1152,7 @@
         </w:rPr>
         <w:t>tockCity</w:t>
       </w:r>
+      <w:proofErr w:type="spellEnd"/>
     </w:p>
     <w:p>
       <w:pPr>
@@ -1205,7 +1223,35 @@
           <w:sz w:val="20"/>
           <w:szCs w:val="20"/>
         </w:rPr>
-        <w:t>Refactor existing code to increase future maintainability </w:t>
+        <w:t xml:space="preserve">Create </w:t>
+      </w:r>
+      <w:r>
+        <w:rPr>
+          <w:sz w:val="20"/>
+          <w:szCs w:val="20"/>
+        </w:rPr>
+        <w:t xml:space="preserve">scalable </w:t>
+      </w:r>
+      <w:r>
+        <w:rPr>
+          <w:sz w:val="20"/>
+          <w:szCs w:val="20"/>
+        </w:rPr>
+        <w:t>user interfaces using auto</w:t>
+      </w:r>
+      <w:r>
+        <w:rPr>
+          <w:sz w:val="20"/>
+          <w:szCs w:val="20"/>
+        </w:rPr>
+        <w:t xml:space="preserve"> </w:t>
+      </w:r>
+      <w:r>
+        <w:rPr>
+          <w:sz w:val="20"/>
+          <w:szCs w:val="20"/>
+        </w:rPr>
+        <w:t>layout</w:t>
       </w:r>
     </w:p>
     <w:p>
@@ -1247,35 +1293,14 @@
           <w:sz w:val="20"/>
           <w:szCs w:val="20"/>
         </w:rPr>
-        <w:t xml:space="preserve">Create </w:t>
-      </w:r>
-      <w:r>
-        <w:rPr>
-          <w:sz w:val="20"/>
-          <w:szCs w:val="20"/>
-        </w:rPr>
-        <w:t xml:space="preserve">scalable </w:t>
-      </w:r>
-      <w:r>
-        <w:rPr>
-          <w:sz w:val="20"/>
-          <w:szCs w:val="20"/>
-        </w:rPr>
-        <w:t>user interfaces using auto</w:t>
-      </w:r>
-      <w:r>
-        <w:rPr>
-          <w:sz w:val="20"/>
-          <w:szCs w:val="20"/>
-        </w:rPr>
-        <w:t xml:space="preserve"> </w:t>
-      </w:r>
-      <w:r>
-        <w:rPr>
-          <w:sz w:val="20"/>
-          <w:szCs w:val="20"/>
-        </w:rPr>
-        <w:t>layout</w:t>
+        <w:t>Enforce the usage of</w:t>
+      </w:r>
+      <w:r>
+        <w:rPr>
+          <w:sz w:val="20"/>
+          <w:szCs w:val="20"/>
+        </w:rPr>
+        <w:t xml:space="preserve"> the MVC development pattern</w:t>
       </w:r>
     </w:p>
     <w:p>
@@ -1296,15 +1321,10 @@
           <w:sz w:val="20"/>
           <w:szCs w:val="20"/>
         </w:rPr>
-        <w:t>Enforce the usage of</w:t>
-      </w:r>
-      <w:r>
-        <w:rPr>
-          <w:sz w:val="20"/>
-          <w:szCs w:val="20"/>
-        </w:rPr>
-        <w:t xml:space="preserve"> the MVC development pattern</w:t>
-      </w:r>
+        <w:t>Refactor existing code to increase future maintainability </w:t>
+      </w:r>
+      <w:bookmarkStart w:id="0" w:name="_GoBack"/>
+      <w:bookmarkEnd w:id="0"/>
     </w:p>
     <w:p>
       <w:pPr>
@@ -1403,8 +1423,6 @@
         </w:rPr>
         <w:t>-</w:t>
       </w:r>
-      <w:bookmarkStart w:id="0" w:name="_GoBack"/>
-      <w:bookmarkEnd w:id="0"/>
       <w:r>
         <w:rPr>
           <w:sz w:val="20"/>

</xml_diff>

<commit_message>
Added Gearslutz audio software review position
</commit_message>
<xml_diff>
--- a/Joseph_T_Lyons_Resume.docx
+++ b/Joseph_T_Lyons_Resume.docx
@@ -1075,7 +1075,23 @@
           <w:sz w:val="20"/>
           <w:szCs w:val="20"/>
         </w:rPr>
-        <w:t>Contributed to widely-known open-source projects, such as Rust-Lang and Atom (text editor)</w:t>
+        <w:t xml:space="preserve">Contributed to </w:t>
+      </w:r>
+      <w:proofErr w:type="gramStart"/>
+      <w:r>
+        <w:rPr>
+          <w:sz w:val="20"/>
+          <w:szCs w:val="20"/>
+        </w:rPr>
+        <w:t>widely-known</w:t>
+      </w:r>
+      <w:proofErr w:type="gramEnd"/>
+      <w:r>
+        <w:rPr>
+          <w:sz w:val="20"/>
+          <w:szCs w:val="20"/>
+        </w:rPr>
+        <w:t xml:space="preserve"> open-source projects, such as Rust-Lang and Atom (text editor)</w:t>
       </w:r>
     </w:p>
     <w:p>
@@ -1230,6 +1246,7 @@
           <w:szCs w:val="20"/>
         </w:rPr>
       </w:pPr>
+      <w:proofErr w:type="spellStart"/>
       <w:r>
         <w:rPr>
           <w:i/>
@@ -1254,6 +1271,7 @@
         </w:rPr>
         <w:t>tockCity</w:t>
       </w:r>
+      <w:proofErr w:type="spellEnd"/>
     </w:p>
     <w:p>
       <w:pPr>
@@ -1354,318 +1372,419 @@
         </w:rPr>
         <w:t>L</w:t>
       </w:r>
+      <w:r>
+        <w:rPr>
+          <w:sz w:val="20"/>
+          <w:szCs w:val="20"/>
+        </w:rPr>
+        <w:t>ayout</w:t>
+      </w:r>
+    </w:p>
+    <w:p>
+      <w:pPr>
+        <w:pStyle w:val="ListParagraph"/>
+        <w:numPr>
+          <w:ilvl w:val="0"/>
+          <w:numId w:val="5"/>
+        </w:numPr>
+        <w:spacing w:after="0" w:line="240" w:lineRule="auto"/>
+        <w:rPr>
+          <w:sz w:val="20"/>
+          <w:szCs w:val="20"/>
+        </w:rPr>
+      </w:pPr>
+      <w:r>
+        <w:rPr>
+          <w:sz w:val="20"/>
+          <w:szCs w:val="20"/>
+        </w:rPr>
+        <w:t>Responsible for the addition of smaller features </w:t>
+      </w:r>
+    </w:p>
+    <w:p>
+      <w:pPr>
+        <w:pStyle w:val="ListParagraph"/>
+        <w:numPr>
+          <w:ilvl w:val="0"/>
+          <w:numId w:val="5"/>
+        </w:numPr>
+        <w:spacing w:after="0" w:line="240" w:lineRule="auto"/>
+        <w:rPr>
+          <w:sz w:val="20"/>
+          <w:szCs w:val="20"/>
+        </w:rPr>
+      </w:pPr>
+      <w:r>
+        <w:rPr>
+          <w:sz w:val="20"/>
+          <w:szCs w:val="20"/>
+        </w:rPr>
+        <w:t>Enforced the usage of</w:t>
+      </w:r>
+      <w:r>
+        <w:rPr>
+          <w:sz w:val="20"/>
+          <w:szCs w:val="20"/>
+        </w:rPr>
+        <w:t xml:space="preserve"> the MVC development pattern</w:t>
+      </w:r>
+    </w:p>
+    <w:p>
+      <w:pPr>
+        <w:pStyle w:val="ListParagraph"/>
+        <w:numPr>
+          <w:ilvl w:val="0"/>
+          <w:numId w:val="5"/>
+        </w:numPr>
+        <w:spacing w:after="0" w:line="240" w:lineRule="auto"/>
+        <w:rPr>
+          <w:sz w:val="20"/>
+          <w:szCs w:val="20"/>
+        </w:rPr>
+      </w:pPr>
+      <w:r>
+        <w:rPr>
+          <w:sz w:val="20"/>
+          <w:szCs w:val="20"/>
+        </w:rPr>
+        <w:t>Refactor</w:t>
+      </w:r>
+      <w:r>
+        <w:rPr>
+          <w:sz w:val="20"/>
+          <w:szCs w:val="20"/>
+        </w:rPr>
+        <w:t>ed</w:t>
+      </w:r>
+      <w:r>
+        <w:rPr>
+          <w:sz w:val="20"/>
+          <w:szCs w:val="20"/>
+        </w:rPr>
+        <w:t xml:space="preserve"> existing code to increase future maintainability </w:t>
+      </w:r>
+    </w:p>
+    <w:p>
+      <w:pPr>
+        <w:spacing w:after="0" w:line="240" w:lineRule="auto"/>
+        <w:rPr>
+          <w:iCs/>
+          <w:sz w:val="20"/>
+          <w:szCs w:val="20"/>
+        </w:rPr>
+      </w:pPr>
+    </w:p>
+    <w:p>
+      <w:pPr>
+        <w:spacing w:after="0" w:line="240" w:lineRule="auto"/>
+        <w:rPr>
+          <w:sz w:val="20"/>
+          <w:szCs w:val="20"/>
+        </w:rPr>
+      </w:pPr>
+      <w:r>
+        <w:rPr>
+          <w:i/>
+          <w:sz w:val="20"/>
+          <w:szCs w:val="20"/>
+        </w:rPr>
+        <w:lastRenderedPageBreak/>
+        <w:t>Ponderosa Steakhouse</w:t>
+      </w:r>
+    </w:p>
+    <w:p>
+      <w:pPr>
+        <w:spacing w:after="0" w:line="240" w:lineRule="auto"/>
+        <w:rPr>
+          <w:sz w:val="20"/>
+          <w:szCs w:val="20"/>
+        </w:rPr>
+      </w:pPr>
+      <w:r>
+        <w:rPr>
+          <w:sz w:val="20"/>
+          <w:szCs w:val="20"/>
+        </w:rPr>
+        <w:t>V</w:t>
+      </w:r>
+      <w:r>
+        <w:rPr>
+          <w:sz w:val="20"/>
+          <w:szCs w:val="20"/>
+        </w:rPr>
+        <w:t xml:space="preserve">arious </w:t>
+      </w:r>
+      <w:r>
+        <w:rPr>
+          <w:sz w:val="20"/>
+          <w:szCs w:val="20"/>
+        </w:rPr>
+        <w:t>R</w:t>
+      </w:r>
+      <w:r>
+        <w:rPr>
+          <w:sz w:val="20"/>
+          <w:szCs w:val="20"/>
+        </w:rPr>
+        <w:t>oles</w:t>
+      </w:r>
+      <w:r>
+        <w:rPr>
+          <w:sz w:val="20"/>
+          <w:szCs w:val="20"/>
+        </w:rPr>
+        <w:t xml:space="preserve"> </w:t>
+      </w:r>
+      <w:r>
+        <w:rPr>
+          <w:sz w:val="20"/>
+          <w:szCs w:val="20"/>
+        </w:rPr>
+        <w:t xml:space="preserve">| November 2008 – </w:t>
+      </w:r>
+      <w:r>
+        <w:rPr>
+          <w:sz w:val="20"/>
+          <w:szCs w:val="20"/>
+        </w:rPr>
+        <w:t>August 2019</w:t>
+      </w:r>
+    </w:p>
+    <w:p>
+      <w:pPr>
+        <w:pStyle w:val="ListParagraph"/>
+        <w:numPr>
+          <w:ilvl w:val="0"/>
+          <w:numId w:val="5"/>
+        </w:numPr>
+        <w:spacing w:after="0" w:line="240" w:lineRule="auto"/>
+        <w:rPr>
+          <w:sz w:val="20"/>
+          <w:szCs w:val="20"/>
+        </w:rPr>
+      </w:pPr>
+      <w:r>
+        <w:rPr>
+          <w:sz w:val="20"/>
+          <w:szCs w:val="20"/>
+        </w:rPr>
+        <w:t>Work</w:t>
+      </w:r>
+      <w:r>
+        <w:rPr>
+          <w:sz w:val="20"/>
+          <w:szCs w:val="20"/>
+        </w:rPr>
+        <w:t>ed</w:t>
+      </w:r>
+      <w:r>
+        <w:rPr>
+          <w:sz w:val="20"/>
+          <w:szCs w:val="20"/>
+        </w:rPr>
+        <w:t xml:space="preserve"> various positions, including cook, maintenance, and management</w:t>
+      </w:r>
+    </w:p>
+    <w:p>
+      <w:pPr>
+        <w:pStyle w:val="ListParagraph"/>
+        <w:numPr>
+          <w:ilvl w:val="0"/>
+          <w:numId w:val="5"/>
+        </w:numPr>
+        <w:spacing w:after="0" w:line="240" w:lineRule="auto"/>
+        <w:rPr>
+          <w:sz w:val="20"/>
+          <w:szCs w:val="20"/>
+        </w:rPr>
+      </w:pPr>
+      <w:r>
+        <w:rPr>
+          <w:sz w:val="20"/>
+          <w:szCs w:val="20"/>
+        </w:rPr>
+        <w:t>Obtained the ability to w</w:t>
+      </w:r>
+      <w:r>
+        <w:rPr>
+          <w:sz w:val="20"/>
+          <w:szCs w:val="20"/>
+        </w:rPr>
+        <w:t>ork and communicate within a team</w:t>
+      </w:r>
+    </w:p>
+    <w:p>
+      <w:pPr>
+        <w:pStyle w:val="ListParagraph"/>
+        <w:numPr>
+          <w:ilvl w:val="0"/>
+          <w:numId w:val="5"/>
+        </w:numPr>
+        <w:spacing w:after="0" w:line="240" w:lineRule="auto"/>
+        <w:rPr>
+          <w:sz w:val="20"/>
+          <w:szCs w:val="20"/>
+        </w:rPr>
+      </w:pPr>
+      <w:r>
+        <w:rPr>
+          <w:sz w:val="20"/>
+          <w:szCs w:val="20"/>
+        </w:rPr>
+        <w:t>Entrust</w:t>
+      </w:r>
+      <w:r>
+        <w:rPr>
+          <w:sz w:val="20"/>
+          <w:szCs w:val="20"/>
+        </w:rPr>
+        <w:t>ed</w:t>
+      </w:r>
+      <w:r>
+        <w:rPr>
+          <w:sz w:val="20"/>
+          <w:szCs w:val="20"/>
+        </w:rPr>
+        <w:t xml:space="preserve"> to train employees in new positions</w:t>
+      </w:r>
+    </w:p>
+    <w:p>
+      <w:pPr>
+        <w:pStyle w:val="ListParagraph"/>
+        <w:numPr>
+          <w:ilvl w:val="0"/>
+          <w:numId w:val="5"/>
+        </w:numPr>
+        <w:spacing w:after="0" w:line="240" w:lineRule="auto"/>
+        <w:rPr>
+          <w:sz w:val="20"/>
+          <w:szCs w:val="20"/>
+        </w:rPr>
+      </w:pPr>
+      <w:r>
+        <w:rPr>
+          <w:sz w:val="20"/>
+          <w:szCs w:val="20"/>
+        </w:rPr>
+        <w:t>Develop</w:t>
+      </w:r>
+      <w:r>
+        <w:rPr>
+          <w:sz w:val="20"/>
+          <w:szCs w:val="20"/>
+        </w:rPr>
+        <w:t>ed</w:t>
+      </w:r>
+      <w:r>
+        <w:rPr>
+          <w:sz w:val="20"/>
+          <w:szCs w:val="20"/>
+        </w:rPr>
+        <w:t xml:space="preserve"> organizational tactics and time management skills in order to consistently serve quality product</w:t>
+      </w:r>
+    </w:p>
+    <w:p>
+      <w:pPr>
+        <w:spacing w:after="0" w:line="240" w:lineRule="auto"/>
+        <w:rPr>
+          <w:sz w:val="20"/>
+          <w:szCs w:val="20"/>
+        </w:rPr>
+      </w:pPr>
+    </w:p>
+    <w:p>
+      <w:pPr>
+        <w:spacing w:after="0" w:line="240" w:lineRule="auto"/>
+        <w:rPr>
+          <w:sz w:val="20"/>
+          <w:szCs w:val="20"/>
+        </w:rPr>
+      </w:pPr>
+      <w:r>
+        <w:rPr>
+          <w:i/>
+          <w:iCs/>
+          <w:sz w:val="20"/>
+          <w:szCs w:val="20"/>
+        </w:rPr>
+        <w:t>Gearslutz.com</w:t>
+      </w:r>
+    </w:p>
+    <w:p>
+      <w:pPr>
+        <w:spacing w:after="0" w:line="240" w:lineRule="auto"/>
+        <w:rPr>
+          <w:sz w:val="20"/>
+          <w:szCs w:val="20"/>
+        </w:rPr>
+      </w:pPr>
+      <w:r>
+        <w:rPr>
+          <w:sz w:val="20"/>
+          <w:szCs w:val="20"/>
+        </w:rPr>
+        <w:t>Audio Software Review Writer | July 2015 – December 2016</w:t>
+      </w:r>
+    </w:p>
+    <w:p>
+      <w:pPr>
+        <w:pStyle w:val="ListParagraph"/>
+        <w:numPr>
+          <w:ilvl w:val="0"/>
+          <w:numId w:val="6"/>
+        </w:numPr>
+        <w:spacing w:after="0" w:line="240" w:lineRule="auto"/>
+        <w:rPr>
+          <w:sz w:val="20"/>
+          <w:szCs w:val="20"/>
+        </w:rPr>
+      </w:pPr>
+      <w:r>
+        <w:rPr>
+          <w:sz w:val="20"/>
+          <w:szCs w:val="20"/>
+        </w:rPr>
+        <w:t xml:space="preserve">Wrote </w:t>
+      </w:r>
+      <w:r>
+        <w:rPr>
+          <w:sz w:val="20"/>
+          <w:szCs w:val="20"/>
+        </w:rPr>
+        <w:t>~</w:t>
+      </w:r>
+      <w:r>
+        <w:rPr>
+          <w:sz w:val="20"/>
+          <w:szCs w:val="20"/>
+        </w:rPr>
+        <w:t xml:space="preserve">25 professional reviews </w:t>
+      </w:r>
+      <w:r>
+        <w:rPr>
+          <w:sz w:val="20"/>
+          <w:szCs w:val="20"/>
+        </w:rPr>
+        <w:t xml:space="preserve">for the official </w:t>
+      </w:r>
+      <w:proofErr w:type="spellStart"/>
+      <w:r>
+        <w:rPr>
+          <w:sz w:val="20"/>
+          <w:szCs w:val="20"/>
+        </w:rPr>
+        <w:t>Gearslutz</w:t>
+      </w:r>
+      <w:proofErr w:type="spellEnd"/>
+      <w:r>
+        <w:rPr>
+          <w:sz w:val="20"/>
+          <w:szCs w:val="20"/>
+        </w:rPr>
+        <w:t xml:space="preserve"> review team</w:t>
+      </w:r>
       <w:bookmarkStart w:id="0" w:name="_GoBack"/>
       <w:bookmarkEnd w:id="0"/>
-      <w:r>
-        <w:rPr>
-          <w:sz w:val="20"/>
-          <w:szCs w:val="20"/>
-        </w:rPr>
-        <w:t>ayout</w:t>
-      </w:r>
-    </w:p>
-    <w:p>
-      <w:pPr>
-        <w:pStyle w:val="ListParagraph"/>
-        <w:numPr>
-          <w:ilvl w:val="0"/>
-          <w:numId w:val="5"/>
-        </w:numPr>
-        <w:spacing w:after="0" w:line="240" w:lineRule="auto"/>
-        <w:rPr>
-          <w:sz w:val="20"/>
-          <w:szCs w:val="20"/>
-        </w:rPr>
-      </w:pPr>
-      <w:r>
-        <w:rPr>
-          <w:sz w:val="20"/>
-          <w:szCs w:val="20"/>
-        </w:rPr>
-        <w:t>Responsible for the addition of smaller features </w:t>
-      </w:r>
-    </w:p>
-    <w:p>
-      <w:pPr>
-        <w:pStyle w:val="ListParagraph"/>
-        <w:numPr>
-          <w:ilvl w:val="0"/>
-          <w:numId w:val="5"/>
-        </w:numPr>
-        <w:spacing w:after="0" w:line="240" w:lineRule="auto"/>
-        <w:rPr>
-          <w:sz w:val="20"/>
-          <w:szCs w:val="20"/>
-        </w:rPr>
-      </w:pPr>
-      <w:r>
-        <w:rPr>
-          <w:sz w:val="20"/>
-          <w:szCs w:val="20"/>
-        </w:rPr>
-        <w:t>Enforced the usage of</w:t>
-      </w:r>
-      <w:r>
-        <w:rPr>
-          <w:sz w:val="20"/>
-          <w:szCs w:val="20"/>
-        </w:rPr>
-        <w:t xml:space="preserve"> the MVC development pattern</w:t>
-      </w:r>
-    </w:p>
-    <w:p>
-      <w:pPr>
-        <w:pStyle w:val="ListParagraph"/>
-        <w:numPr>
-          <w:ilvl w:val="0"/>
-          <w:numId w:val="5"/>
-        </w:numPr>
-        <w:spacing w:after="0" w:line="240" w:lineRule="auto"/>
-        <w:rPr>
-          <w:sz w:val="20"/>
-          <w:szCs w:val="20"/>
-        </w:rPr>
-      </w:pPr>
-      <w:r>
-        <w:rPr>
-          <w:sz w:val="20"/>
-          <w:szCs w:val="20"/>
-        </w:rPr>
-        <w:t>Refactor</w:t>
-      </w:r>
-      <w:r>
-        <w:rPr>
-          <w:sz w:val="20"/>
-          <w:szCs w:val="20"/>
-        </w:rPr>
-        <w:t>ed</w:t>
-      </w:r>
-      <w:r>
-        <w:rPr>
-          <w:sz w:val="20"/>
-          <w:szCs w:val="20"/>
-        </w:rPr>
-        <w:t xml:space="preserve"> existing code to increase future maintainability </w:t>
-      </w:r>
-    </w:p>
-    <w:p>
-      <w:pPr>
-        <w:spacing w:after="0" w:line="240" w:lineRule="auto"/>
-        <w:rPr>
-          <w:iCs/>
-          <w:sz w:val="20"/>
-          <w:szCs w:val="20"/>
-        </w:rPr>
-      </w:pPr>
-    </w:p>
-    <w:p>
-      <w:pPr>
-        <w:spacing w:after="0" w:line="240" w:lineRule="auto"/>
-        <w:rPr>
-          <w:sz w:val="20"/>
-          <w:szCs w:val="20"/>
-        </w:rPr>
-      </w:pPr>
-      <w:r>
-        <w:rPr>
-          <w:i/>
-          <w:sz w:val="20"/>
-          <w:szCs w:val="20"/>
-        </w:rPr>
-        <w:lastRenderedPageBreak/>
-        <w:t>Ponderosa Steakhouse</w:t>
-      </w:r>
-    </w:p>
-    <w:p>
-      <w:pPr>
-        <w:spacing w:after="0" w:line="240" w:lineRule="auto"/>
-        <w:rPr>
-          <w:sz w:val="20"/>
-          <w:szCs w:val="20"/>
-        </w:rPr>
-      </w:pPr>
-      <w:r>
-        <w:rPr>
-          <w:sz w:val="20"/>
-          <w:szCs w:val="20"/>
-        </w:rPr>
-        <w:t>V</w:t>
-      </w:r>
-      <w:r>
-        <w:rPr>
-          <w:sz w:val="20"/>
-          <w:szCs w:val="20"/>
-        </w:rPr>
-        <w:t xml:space="preserve">arious </w:t>
-      </w:r>
-      <w:r>
-        <w:rPr>
-          <w:sz w:val="20"/>
-          <w:szCs w:val="20"/>
-        </w:rPr>
-        <w:t>R</w:t>
-      </w:r>
-      <w:r>
-        <w:rPr>
-          <w:sz w:val="20"/>
-          <w:szCs w:val="20"/>
-        </w:rPr>
-        <w:t>oles</w:t>
-      </w:r>
-      <w:r>
-        <w:rPr>
-          <w:sz w:val="20"/>
-          <w:szCs w:val="20"/>
-        </w:rPr>
-        <w:t xml:space="preserve"> </w:t>
-      </w:r>
-      <w:r>
-        <w:rPr>
-          <w:sz w:val="20"/>
-          <w:szCs w:val="20"/>
-        </w:rPr>
-        <w:t xml:space="preserve">| November 2008 – </w:t>
-      </w:r>
-      <w:r>
-        <w:rPr>
-          <w:sz w:val="20"/>
-          <w:szCs w:val="20"/>
-        </w:rPr>
-        <w:t>August 2019</w:t>
-      </w:r>
-    </w:p>
-    <w:p>
-      <w:pPr>
-        <w:pStyle w:val="ListParagraph"/>
-        <w:numPr>
-          <w:ilvl w:val="0"/>
-          <w:numId w:val="5"/>
-        </w:numPr>
-        <w:spacing w:after="0" w:line="240" w:lineRule="auto"/>
-        <w:rPr>
-          <w:sz w:val="20"/>
-          <w:szCs w:val="20"/>
-        </w:rPr>
-      </w:pPr>
-      <w:r>
-        <w:rPr>
-          <w:sz w:val="20"/>
-          <w:szCs w:val="20"/>
-        </w:rPr>
-        <w:t>Work</w:t>
-      </w:r>
-      <w:r>
-        <w:rPr>
-          <w:sz w:val="20"/>
-          <w:szCs w:val="20"/>
-        </w:rPr>
-        <w:t>ed</w:t>
-      </w:r>
-      <w:r>
-        <w:rPr>
-          <w:sz w:val="20"/>
-          <w:szCs w:val="20"/>
-        </w:rPr>
-        <w:t xml:space="preserve"> various positions, including cook, maintenance, and management</w:t>
-      </w:r>
-    </w:p>
-    <w:p>
-      <w:pPr>
-        <w:pStyle w:val="ListParagraph"/>
-        <w:numPr>
-          <w:ilvl w:val="0"/>
-          <w:numId w:val="5"/>
-        </w:numPr>
-        <w:spacing w:after="0" w:line="240" w:lineRule="auto"/>
-        <w:rPr>
-          <w:sz w:val="20"/>
-          <w:szCs w:val="20"/>
-        </w:rPr>
-      </w:pPr>
-      <w:r>
-        <w:rPr>
-          <w:sz w:val="20"/>
-          <w:szCs w:val="20"/>
-        </w:rPr>
-        <w:t>Obtained the ability to w</w:t>
-      </w:r>
-      <w:r>
-        <w:rPr>
-          <w:sz w:val="20"/>
-          <w:szCs w:val="20"/>
-        </w:rPr>
-        <w:t>ork and communicate within a team</w:t>
-      </w:r>
-    </w:p>
-    <w:p>
-      <w:pPr>
-        <w:pStyle w:val="ListParagraph"/>
-        <w:numPr>
-          <w:ilvl w:val="0"/>
-          <w:numId w:val="5"/>
-        </w:numPr>
-        <w:spacing w:after="0" w:line="240" w:lineRule="auto"/>
-        <w:rPr>
-          <w:sz w:val="20"/>
-          <w:szCs w:val="20"/>
-        </w:rPr>
-      </w:pPr>
-      <w:r>
-        <w:rPr>
-          <w:sz w:val="20"/>
-          <w:szCs w:val="20"/>
-        </w:rPr>
-        <w:t>Entrust</w:t>
-      </w:r>
-      <w:r>
-        <w:rPr>
-          <w:sz w:val="20"/>
-          <w:szCs w:val="20"/>
-        </w:rPr>
-        <w:t>ed</w:t>
-      </w:r>
-      <w:r>
-        <w:rPr>
-          <w:sz w:val="20"/>
-          <w:szCs w:val="20"/>
-        </w:rPr>
-        <w:t xml:space="preserve"> to train employees in new positions</w:t>
-      </w:r>
-    </w:p>
-    <w:p>
-      <w:pPr>
-        <w:pStyle w:val="ListParagraph"/>
-        <w:numPr>
-          <w:ilvl w:val="0"/>
-          <w:numId w:val="5"/>
-        </w:numPr>
-        <w:spacing w:after="0" w:line="240" w:lineRule="auto"/>
-        <w:rPr>
-          <w:sz w:val="20"/>
-          <w:szCs w:val="20"/>
-        </w:rPr>
-      </w:pPr>
-      <w:r>
-        <w:rPr>
-          <w:sz w:val="20"/>
-          <w:szCs w:val="20"/>
-        </w:rPr>
-        <w:t>Develop</w:t>
-      </w:r>
-      <w:r>
-        <w:rPr>
-          <w:sz w:val="20"/>
-          <w:szCs w:val="20"/>
-        </w:rPr>
-        <w:t>ed</w:t>
-      </w:r>
-      <w:r>
-        <w:rPr>
-          <w:sz w:val="20"/>
-          <w:szCs w:val="20"/>
-        </w:rPr>
-        <w:t xml:space="preserve"> organizational tactics and time management skills in order to consistently serve quality product</w:t>
-      </w:r>
     </w:p>
     <w:p>
       <w:pPr>
@@ -2120,6 +2239,119 @@
     </w:lvl>
   </w:abstractNum>
   <w:abstractNum w:abstractNumId="3" w15:restartNumberingAfterBreak="0">
+    <w:nsid w:val="21A323C9"/>
+    <w:multiLevelType w:val="hybridMultilevel"/>
+    <w:tmpl w:val="160AD008"/>
+    <w:lvl w:ilvl="0" w:tplc="04090001">
+      <w:start w:val="1"/>
+      <w:numFmt w:val="bullet"/>
+      <w:lvlText w:val=""/>
+      <w:lvlJc w:val="left"/>
+      <w:pPr>
+        <w:ind w:left="720" w:hanging="360"/>
+      </w:pPr>
+      <w:rPr>
+        <w:rFonts w:ascii="Symbol" w:hAnsi="Symbol" w:hint="default"/>
+      </w:rPr>
+    </w:lvl>
+    <w:lvl w:ilvl="1" w:tplc="04090003" w:tentative="1">
+      <w:start w:val="1"/>
+      <w:numFmt w:val="bullet"/>
+      <w:lvlText w:val="o"/>
+      <w:lvlJc w:val="left"/>
+      <w:pPr>
+        <w:ind w:left="1440" w:hanging="360"/>
+      </w:pPr>
+      <w:rPr>
+        <w:rFonts w:ascii="Courier New" w:hAnsi="Courier New" w:cs="Courier New" w:hint="default"/>
+      </w:rPr>
+    </w:lvl>
+    <w:lvl w:ilvl="2" w:tplc="04090005" w:tentative="1">
+      <w:start w:val="1"/>
+      <w:numFmt w:val="bullet"/>
+      <w:lvlText w:val=""/>
+      <w:lvlJc w:val="left"/>
+      <w:pPr>
+        <w:ind w:left="2160" w:hanging="360"/>
+      </w:pPr>
+      <w:rPr>
+        <w:rFonts w:ascii="Wingdings" w:hAnsi="Wingdings" w:hint="default"/>
+      </w:rPr>
+    </w:lvl>
+    <w:lvl w:ilvl="3" w:tplc="04090001" w:tentative="1">
+      <w:start w:val="1"/>
+      <w:numFmt w:val="bullet"/>
+      <w:lvlText w:val=""/>
+      <w:lvlJc w:val="left"/>
+      <w:pPr>
+        <w:ind w:left="2880" w:hanging="360"/>
+      </w:pPr>
+      <w:rPr>
+        <w:rFonts w:ascii="Symbol" w:hAnsi="Symbol" w:hint="default"/>
+      </w:rPr>
+    </w:lvl>
+    <w:lvl w:ilvl="4" w:tplc="04090003" w:tentative="1">
+      <w:start w:val="1"/>
+      <w:numFmt w:val="bullet"/>
+      <w:lvlText w:val="o"/>
+      <w:lvlJc w:val="left"/>
+      <w:pPr>
+        <w:ind w:left="3600" w:hanging="360"/>
+      </w:pPr>
+      <w:rPr>
+        <w:rFonts w:ascii="Courier New" w:hAnsi="Courier New" w:cs="Courier New" w:hint="default"/>
+      </w:rPr>
+    </w:lvl>
+    <w:lvl w:ilvl="5" w:tplc="04090005" w:tentative="1">
+      <w:start w:val="1"/>
+      <w:numFmt w:val="bullet"/>
+      <w:lvlText w:val=""/>
+      <w:lvlJc w:val="left"/>
+      <w:pPr>
+        <w:ind w:left="4320" w:hanging="360"/>
+      </w:pPr>
+      <w:rPr>
+        <w:rFonts w:ascii="Wingdings" w:hAnsi="Wingdings" w:hint="default"/>
+      </w:rPr>
+    </w:lvl>
+    <w:lvl w:ilvl="6" w:tplc="04090001" w:tentative="1">
+      <w:start w:val="1"/>
+      <w:numFmt w:val="bullet"/>
+      <w:lvlText w:val=""/>
+      <w:lvlJc w:val="left"/>
+      <w:pPr>
+        <w:ind w:left="5040" w:hanging="360"/>
+      </w:pPr>
+      <w:rPr>
+        <w:rFonts w:ascii="Symbol" w:hAnsi="Symbol" w:hint="default"/>
+      </w:rPr>
+    </w:lvl>
+    <w:lvl w:ilvl="7" w:tplc="04090003" w:tentative="1">
+      <w:start w:val="1"/>
+      <w:numFmt w:val="bullet"/>
+      <w:lvlText w:val="o"/>
+      <w:lvlJc w:val="left"/>
+      <w:pPr>
+        <w:ind w:left="5760" w:hanging="360"/>
+      </w:pPr>
+      <w:rPr>
+        <w:rFonts w:ascii="Courier New" w:hAnsi="Courier New" w:cs="Courier New" w:hint="default"/>
+      </w:rPr>
+    </w:lvl>
+    <w:lvl w:ilvl="8" w:tplc="04090005" w:tentative="1">
+      <w:start w:val="1"/>
+      <w:numFmt w:val="bullet"/>
+      <w:lvlText w:val=""/>
+      <w:lvlJc w:val="left"/>
+      <w:pPr>
+        <w:ind w:left="6480" w:hanging="360"/>
+      </w:pPr>
+      <w:rPr>
+        <w:rFonts w:ascii="Wingdings" w:hAnsi="Wingdings" w:hint="default"/>
+      </w:rPr>
+    </w:lvl>
+  </w:abstractNum>
+  <w:abstractNum w:abstractNumId="4" w15:restartNumberingAfterBreak="0">
     <w:nsid w:val="2C3D583E"/>
     <w:multiLevelType w:val="hybridMultilevel"/>
     <w:tmpl w:val="2BF47418"/>
@@ -2232,7 +2464,7 @@
       </w:rPr>
     </w:lvl>
   </w:abstractNum>
-  <w:abstractNum w:abstractNumId="4" w15:restartNumberingAfterBreak="0">
+  <w:abstractNum w:abstractNumId="5" w15:restartNumberingAfterBreak="0">
     <w:nsid w:val="2DDB6099"/>
     <w:multiLevelType w:val="hybridMultilevel"/>
     <w:tmpl w:val="10D62816"/>
@@ -2349,16 +2581,19 @@
     <w:abstractNumId w:val="1"/>
   </w:num>
   <w:num w:numId="2">
-    <w:abstractNumId w:val="3"/>
+    <w:abstractNumId w:val="4"/>
   </w:num>
   <w:num w:numId="3">
-    <w:abstractNumId w:val="4"/>
+    <w:abstractNumId w:val="5"/>
   </w:num>
   <w:num w:numId="4">
     <w:abstractNumId w:val="0"/>
   </w:num>
   <w:num w:numId="5">
     <w:abstractNumId w:val="2"/>
+  </w:num>
+  <w:num w:numId="6">
+    <w:abstractNumId w:val="3"/>
   </w:num>
 </w:numbering>
 </file>

</xml_diff>

<commit_message>
Added SYSCON with temporary placeholder for duties
</commit_message>
<xml_diff>
--- a/Joseph_T_Lyons_Resume.docx
+++ b/Joseph_T_Lyons_Resume.docx
@@ -1123,6 +1123,75 @@
       <w:pPr>
         <w:spacing w:after="0" w:line="240" w:lineRule="auto"/>
         <w:rPr>
+          <w:i/>
+          <w:sz w:val="20"/>
+          <w:szCs w:val="20"/>
+        </w:rPr>
+      </w:pPr>
+      <w:r>
+        <w:rPr>
+          <w:i/>
+          <w:sz w:val="20"/>
+          <w:szCs w:val="20"/>
+        </w:rPr>
+        <w:t>SYSCON International, Inc.</w:t>
+      </w:r>
+    </w:p>
+    <w:p>
+      <w:pPr>
+        <w:spacing w:after="0" w:line="240" w:lineRule="auto"/>
+        <w:rPr>
+          <w:iCs/>
+          <w:sz w:val="20"/>
+          <w:szCs w:val="20"/>
+        </w:rPr>
+      </w:pPr>
+      <w:r>
+        <w:rPr>
+          <w:iCs/>
+          <w:sz w:val="20"/>
+          <w:szCs w:val="20"/>
+        </w:rPr>
+        <w:t>Backend Developer | September 2019 – Present</w:t>
+      </w:r>
+    </w:p>
+    <w:p>
+      <w:pPr>
+        <w:pStyle w:val="ListParagraph"/>
+        <w:numPr>
+          <w:ilvl w:val="0"/>
+          <w:numId w:val="7"/>
+        </w:numPr>
+        <w:spacing w:after="0" w:line="240" w:lineRule="auto"/>
+        <w:rPr>
+          <w:iCs/>
+          <w:sz w:val="20"/>
+          <w:szCs w:val="20"/>
+        </w:rPr>
+      </w:pPr>
+      <w:r>
+        <w:rPr>
+          <w:iCs/>
+          <w:sz w:val="20"/>
+          <w:szCs w:val="20"/>
+        </w:rPr>
+        <w:t>Temporary placeholder</w:t>
+      </w:r>
+    </w:p>
+    <w:p>
+      <w:pPr>
+        <w:spacing w:after="0" w:line="240" w:lineRule="auto"/>
+        <w:rPr>
+          <w:iCs/>
+          <w:sz w:val="20"/>
+          <w:szCs w:val="20"/>
+        </w:rPr>
+      </w:pPr>
+    </w:p>
+    <w:p>
+      <w:pPr>
+        <w:spacing w:after="0" w:line="240" w:lineRule="auto"/>
+        <w:rPr>
           <w:sz w:val="20"/>
           <w:szCs w:val="20"/>
         </w:rPr>
@@ -1237,6 +1306,38 @@
           <w:szCs w:val="20"/>
         </w:rPr>
       </w:pPr>
+      <w:bookmarkStart w:id="0" w:name="_GoBack"/>
+      <w:bookmarkEnd w:id="0"/>
+    </w:p>
+    <w:p>
+      <w:pPr>
+        <w:spacing w:after="0" w:line="240" w:lineRule="auto"/>
+        <w:rPr>
+          <w:iCs/>
+          <w:sz w:val="20"/>
+          <w:szCs w:val="20"/>
+        </w:rPr>
+      </w:pPr>
+    </w:p>
+    <w:p>
+      <w:pPr>
+        <w:spacing w:after="0" w:line="240" w:lineRule="auto"/>
+        <w:rPr>
+          <w:iCs/>
+          <w:sz w:val="20"/>
+          <w:szCs w:val="20"/>
+        </w:rPr>
+      </w:pPr>
+    </w:p>
+    <w:p>
+      <w:pPr>
+        <w:spacing w:after="0" w:line="240" w:lineRule="auto"/>
+        <w:rPr>
+          <w:iCs/>
+          <w:sz w:val="20"/>
+          <w:szCs w:val="20"/>
+        </w:rPr>
+      </w:pPr>
     </w:p>
     <w:p>
       <w:pPr>
@@ -1253,6 +1354,7 @@
           <w:sz w:val="20"/>
           <w:szCs w:val="20"/>
         </w:rPr>
+        <w:lastRenderedPageBreak/>
         <w:t>Live</w:t>
       </w:r>
       <w:r>
@@ -1488,7 +1590,6 @@
           <w:sz w:val="20"/>
           <w:szCs w:val="20"/>
         </w:rPr>
-        <w:lastRenderedPageBreak/>
         <w:t>Ponderosa Steakhouse</w:t>
       </w:r>
     </w:p>
@@ -1783,8 +1884,6 @@
         </w:rPr>
         <w:t xml:space="preserve"> review team</w:t>
       </w:r>
-      <w:bookmarkStart w:id="0" w:name="_GoBack"/>
-      <w:bookmarkEnd w:id="0"/>
     </w:p>
     <w:p>
       <w:pPr>
@@ -2577,6 +2676,119 @@
       </w:rPr>
     </w:lvl>
   </w:abstractNum>
+  <w:abstractNum w:abstractNumId="6" w15:restartNumberingAfterBreak="0">
+    <w:nsid w:val="4A777607"/>
+    <w:multiLevelType w:val="hybridMultilevel"/>
+    <w:tmpl w:val="6826017E"/>
+    <w:lvl w:ilvl="0" w:tplc="04090001">
+      <w:start w:val="1"/>
+      <w:numFmt w:val="bullet"/>
+      <w:lvlText w:val=""/>
+      <w:lvlJc w:val="left"/>
+      <w:pPr>
+        <w:ind w:left="720" w:hanging="360"/>
+      </w:pPr>
+      <w:rPr>
+        <w:rFonts w:ascii="Symbol" w:hAnsi="Symbol" w:hint="default"/>
+      </w:rPr>
+    </w:lvl>
+    <w:lvl w:ilvl="1" w:tplc="04090003" w:tentative="1">
+      <w:start w:val="1"/>
+      <w:numFmt w:val="bullet"/>
+      <w:lvlText w:val="o"/>
+      <w:lvlJc w:val="left"/>
+      <w:pPr>
+        <w:ind w:left="1440" w:hanging="360"/>
+      </w:pPr>
+      <w:rPr>
+        <w:rFonts w:ascii="Courier New" w:hAnsi="Courier New" w:cs="Courier New" w:hint="default"/>
+      </w:rPr>
+    </w:lvl>
+    <w:lvl w:ilvl="2" w:tplc="04090005" w:tentative="1">
+      <w:start w:val="1"/>
+      <w:numFmt w:val="bullet"/>
+      <w:lvlText w:val=""/>
+      <w:lvlJc w:val="left"/>
+      <w:pPr>
+        <w:ind w:left="2160" w:hanging="360"/>
+      </w:pPr>
+      <w:rPr>
+        <w:rFonts w:ascii="Wingdings" w:hAnsi="Wingdings" w:hint="default"/>
+      </w:rPr>
+    </w:lvl>
+    <w:lvl w:ilvl="3" w:tplc="04090001" w:tentative="1">
+      <w:start w:val="1"/>
+      <w:numFmt w:val="bullet"/>
+      <w:lvlText w:val=""/>
+      <w:lvlJc w:val="left"/>
+      <w:pPr>
+        <w:ind w:left="2880" w:hanging="360"/>
+      </w:pPr>
+      <w:rPr>
+        <w:rFonts w:ascii="Symbol" w:hAnsi="Symbol" w:hint="default"/>
+      </w:rPr>
+    </w:lvl>
+    <w:lvl w:ilvl="4" w:tplc="04090003" w:tentative="1">
+      <w:start w:val="1"/>
+      <w:numFmt w:val="bullet"/>
+      <w:lvlText w:val="o"/>
+      <w:lvlJc w:val="left"/>
+      <w:pPr>
+        <w:ind w:left="3600" w:hanging="360"/>
+      </w:pPr>
+      <w:rPr>
+        <w:rFonts w:ascii="Courier New" w:hAnsi="Courier New" w:cs="Courier New" w:hint="default"/>
+      </w:rPr>
+    </w:lvl>
+    <w:lvl w:ilvl="5" w:tplc="04090005" w:tentative="1">
+      <w:start w:val="1"/>
+      <w:numFmt w:val="bullet"/>
+      <w:lvlText w:val=""/>
+      <w:lvlJc w:val="left"/>
+      <w:pPr>
+        <w:ind w:left="4320" w:hanging="360"/>
+      </w:pPr>
+      <w:rPr>
+        <w:rFonts w:ascii="Wingdings" w:hAnsi="Wingdings" w:hint="default"/>
+      </w:rPr>
+    </w:lvl>
+    <w:lvl w:ilvl="6" w:tplc="04090001" w:tentative="1">
+      <w:start w:val="1"/>
+      <w:numFmt w:val="bullet"/>
+      <w:lvlText w:val=""/>
+      <w:lvlJc w:val="left"/>
+      <w:pPr>
+        <w:ind w:left="5040" w:hanging="360"/>
+      </w:pPr>
+      <w:rPr>
+        <w:rFonts w:ascii="Symbol" w:hAnsi="Symbol" w:hint="default"/>
+      </w:rPr>
+    </w:lvl>
+    <w:lvl w:ilvl="7" w:tplc="04090003" w:tentative="1">
+      <w:start w:val="1"/>
+      <w:numFmt w:val="bullet"/>
+      <w:lvlText w:val="o"/>
+      <w:lvlJc w:val="left"/>
+      <w:pPr>
+        <w:ind w:left="5760" w:hanging="360"/>
+      </w:pPr>
+      <w:rPr>
+        <w:rFonts w:ascii="Courier New" w:hAnsi="Courier New" w:cs="Courier New" w:hint="default"/>
+      </w:rPr>
+    </w:lvl>
+    <w:lvl w:ilvl="8" w:tplc="04090005" w:tentative="1">
+      <w:start w:val="1"/>
+      <w:numFmt w:val="bullet"/>
+      <w:lvlText w:val=""/>
+      <w:lvlJc w:val="left"/>
+      <w:pPr>
+        <w:ind w:left="6480" w:hanging="360"/>
+      </w:pPr>
+      <w:rPr>
+        <w:rFonts w:ascii="Wingdings" w:hAnsi="Wingdings" w:hint="default"/>
+      </w:rPr>
+    </w:lvl>
+  </w:abstractNum>
   <w:num w:numId="1">
     <w:abstractNumId w:val="1"/>
   </w:num>
@@ -2594,6 +2806,9 @@
   </w:num>
   <w:num w:numId="6">
     <w:abstractNumId w:val="3"/>
+  </w:num>
+  <w:num w:numId="7">
+    <w:abstractNumId w:val="6"/>
   </w:num>
 </w:numbering>
 </file>

</xml_diff>

<commit_message>
Add links to both word and pdf versions
</commit_message>
<xml_diff>
--- a/Joseph_T_Lyons_Resume.docx
+++ b/Joseph_T_Lyons_Resume.docx
@@ -53,9 +53,14 @@
       <w:r>
         <w:t xml:space="preserve">: </w:t>
       </w:r>
-      <w:r>
-        <w:t>JosephTLyons@gmail.com</w:t>
-      </w:r>
+      <w:hyperlink r:id="rId5" w:history="1">
+        <w:r>
+          <w:rPr>
+            <w:rStyle w:val="Hyperlink"/>
+          </w:rPr>
+          <w:t>JosephTLyons@gmail.com</w:t>
+        </w:r>
+      </w:hyperlink>
     </w:p>
     <w:p>
       <w:pPr>
@@ -92,12 +97,14 @@
       <w:r>
         <w:t xml:space="preserve">: </w:t>
       </w:r>
-      <w:r>
-        <w:t>www.</w:t>
-      </w:r>
-      <w:r>
-        <w:t>github.com/JosephTLyons</w:t>
-      </w:r>
+      <w:hyperlink r:id="rId6" w:history="1">
+        <w:r>
+          <w:rPr>
+            <w:rStyle w:val="Hyperlink"/>
+          </w:rPr>
+          <w:t>www.github.com/JosephTLyons</w:t>
+        </w:r>
+      </w:hyperlink>
     </w:p>
     <w:p>
       <w:pPr>
@@ -113,9 +120,14 @@
       <w:r>
         <w:t xml:space="preserve">: </w:t>
       </w:r>
-      <w:r>
-        <w:t>www.linkedin.com/in/JosephTLyons</w:t>
-      </w:r>
+      <w:hyperlink r:id="rId7" w:history="1">
+        <w:r>
+          <w:rPr>
+            <w:rStyle w:val="Hyperlink"/>
+          </w:rPr>
+          <w:t>www.linkedin.com/in/JosephTLyons</w:t>
+        </w:r>
+      </w:hyperlink>
       <w:bookmarkStart w:id="0" w:name="_GoBack"/>
       <w:bookmarkEnd w:id="0"/>
     </w:p>

</xml_diff>